<commit_message>
adicionando textos de tela
</commit_message>
<xml_diff>
--- a/Partes Teóricas/Textos TCC.docx
+++ b/Partes Teóricas/Textos TCC.docx
@@ -245,7 +245,21 @@
         <w:rPr>
           <w:rFonts w:cstheme="minorHAnsi"/>
         </w:rPr>
-        <w:t xml:space="preserve"> melhores resultados em relação </w:t>
+        <w:t xml:space="preserve"> </w:t>
+      </w:r>
+      <w:proofErr w:type="gramStart"/>
+      <w:r>
+        <w:rPr>
+          <w:rFonts w:cstheme="minorHAnsi"/>
+        </w:rPr>
+        <w:t>melhores</w:t>
+      </w:r>
+      <w:proofErr w:type="gramEnd"/>
+      <w:r>
+        <w:rPr>
+          <w:rFonts w:cstheme="minorHAnsi"/>
+        </w:rPr>
+        <w:t xml:space="preserve"> resultados em relação </w:t>
       </w:r>
       <w:r>
         <w:rPr>
@@ -881,10 +895,7 @@
         <w:t xml:space="preserve"> índice de massa corporal (IMC) </w:t>
       </w:r>
       <w:r>
-        <w:t xml:space="preserve">que teve como resultado um IMC com classificação </w:t>
-      </w:r>
-      <w:r>
-        <w:t xml:space="preserve">baixa, </w:t>
+        <w:t xml:space="preserve">que teve como resultado um IMC com classificação baixa, </w:t>
       </w:r>
     </w:p>
     <w:p>
@@ -1074,7 +1085,21 @@
         <w:rPr>
           <w:rFonts w:cstheme="minorHAnsi"/>
         </w:rPr>
-        <w:t xml:space="preserve"> em boas condições mas não significa que você deva esquecer dela;</w:t>
+        <w:t xml:space="preserve"> em boas </w:t>
+      </w:r>
+      <w:proofErr w:type="gramStart"/>
+      <w:r>
+        <w:rPr>
+          <w:rFonts w:cstheme="minorHAnsi"/>
+        </w:rPr>
+        <w:t>condições</w:t>
+      </w:r>
+      <w:proofErr w:type="gramEnd"/>
+      <w:r>
+        <w:rPr>
+          <w:rFonts w:cstheme="minorHAnsi"/>
+        </w:rPr>
+        <w:t xml:space="preserve"> mas não significa que você deva esquecer dela;</w:t>
       </w:r>
     </w:p>
     <w:p>
@@ -1637,13 +1662,7 @@
         <w:rPr>
           <w:rFonts w:cstheme="minorHAnsi"/>
         </w:rPr>
-        <w:t>Começar</w:t>
-      </w:r>
-      <w:r>
-        <w:rPr>
-          <w:rFonts w:cstheme="minorHAnsi"/>
-        </w:rPr>
-        <w:t xml:space="preserve"> uma dieta saudável e longe de alimentos gordurosos e ricos em carboidratos refinados;</w:t>
+        <w:t>Começar uma dieta saudável e longe de alimentos gordurosos e ricos em carboidratos refinados;</w:t>
       </w:r>
     </w:p>
     <w:p/>
@@ -2916,10 +2935,7 @@
     <w:p>
       <w:pPr>
         <w:rPr>
-          <w:rFonts w:ascii="Arial" w:hAnsi="Arial" w:cs="Arial"/>
-          <w:color w:val="00B050"/>
-          <w:sz w:val="24"/>
-          <w:szCs w:val="24"/>
+          <w:color w:val="000000" w:themeColor="text1"/>
         </w:rPr>
       </w:pPr>
       <w:r>
@@ -2963,19 +2979,736 @@
         <w:rPr>
           <w:color w:val="000000" w:themeColor="text1"/>
         </w:rPr>
-        <w:t xml:space="preserve"> ou </w:t>
-      </w:r>
-      <w:r>
-        <w:rPr>
-          <w:color w:val="000000" w:themeColor="text1"/>
-        </w:rPr>
-        <w:t>precisa ser feito</w:t>
-      </w:r>
-      <w:r>
-        <w:rPr>
-          <w:color w:val="000000" w:themeColor="text1"/>
-        </w:rPr>
-        <w:t>.</w:t>
+        <w:t xml:space="preserve"> </w:t>
+      </w:r>
+      <w:r>
+        <w:rPr>
+          <w:color w:val="000000" w:themeColor="text1"/>
+        </w:rPr>
+        <w:t>o</w:t>
+      </w:r>
+      <w:r>
+        <w:rPr>
+          <w:color w:val="000000" w:themeColor="text1"/>
+        </w:rPr>
+        <w:t>u</w:t>
+      </w:r>
+      <w:r>
+        <w:rPr>
+          <w:color w:val="000000" w:themeColor="text1"/>
+        </w:rPr>
+        <w:t xml:space="preserve"> precisa ser feito.</w:t>
+      </w:r>
+    </w:p>
+    <w:p>
+      <w:pPr>
+        <w:rPr>
+          <w:color w:val="000000" w:themeColor="text1"/>
+        </w:rPr>
+      </w:pPr>
+    </w:p>
+    <w:p>
+      <w:pPr>
+        <w:rPr>
+          <w:color w:val="000000" w:themeColor="text1"/>
+        </w:rPr>
+      </w:pPr>
+      <w:r>
+        <w:rPr>
+          <w:color w:val="000000" w:themeColor="text1"/>
+        </w:rPr>
+        <w:br w:type="page"/>
+      </w:r>
+    </w:p>
+    <w:p>
+      <w:pPr>
+        <w:rPr>
+          <w:color w:val="000000" w:themeColor="text1"/>
+        </w:rPr>
+      </w:pPr>
+    </w:p>
+    <w:p>
+      <w:pPr>
+        <w:spacing w:after="100" w:afterAutospacing="1" w:line="240" w:lineRule="auto"/>
+        <w:outlineLvl w:val="0"/>
+        <w:rPr>
+          <w:rFonts w:ascii="Segoe UI" w:eastAsia="Times New Roman" w:hAnsi="Segoe UI" w:cs="Segoe UI"/>
+          <w:color w:val="06396B"/>
+          <w:kern w:val="36"/>
+          <w:sz w:val="48"/>
+          <w:szCs w:val="48"/>
+          <w:lang w:eastAsia="pt-BR"/>
+        </w:rPr>
+      </w:pPr>
+      <w:r>
+        <w:rPr>
+          <w:rFonts w:ascii="Segoe UI" w:eastAsia="Times New Roman" w:hAnsi="Segoe UI" w:cs="Segoe UI"/>
+          <w:color w:val="06396B"/>
+          <w:kern w:val="36"/>
+          <w:sz w:val="48"/>
+          <w:szCs w:val="48"/>
+          <w:lang w:eastAsia="pt-BR"/>
+        </w:rPr>
+        <w:t>Teste de IMC</w:t>
+      </w:r>
+    </w:p>
+    <w:p>
+      <w:pPr>
+        <w:rPr>
+          <w:color w:val="000000" w:themeColor="text1"/>
+        </w:rPr>
+      </w:pPr>
+      <w:r>
+        <w:rPr>
+          <w:color w:val="000000" w:themeColor="text1"/>
+        </w:rPr>
+        <w:t>&lt;h3 id="t</w:t>
+      </w:r>
+      <w:proofErr w:type="spellStart"/>
+      <w:r>
+        <w:rPr>
+          <w:color w:val="000000" w:themeColor="text1"/>
+        </w:rPr>
+        <w:t>ext-imc</w:t>
+      </w:r>
+      <w:proofErr w:type="spellEnd"/>
+      <w:r>
+        <w:rPr>
+          <w:color w:val="000000" w:themeColor="text1"/>
+        </w:rPr>
+        <w:t>"&gt;</w:t>
+      </w:r>
+    </w:p>
+    <w:p>
+      <w:pPr>
+        <w:rPr>
+          <w:color w:val="000000" w:themeColor="text1"/>
+        </w:rPr>
+      </w:pPr>
+      <w:r>
+        <w:rPr>
+          <w:color w:val="000000" w:themeColor="text1"/>
+        </w:rPr>
+        <w:t xml:space="preserve">        Mas o que é IMC?</w:t>
+      </w:r>
+    </w:p>
+    <w:p>
+      <w:pPr>
+        <w:rPr>
+          <w:color w:val="000000" w:themeColor="text1"/>
+        </w:rPr>
+      </w:pPr>
+      <w:r>
+        <w:rPr>
+          <w:color w:val="000000" w:themeColor="text1"/>
+        </w:rPr>
+        <w:t>&lt;/h3&gt;</w:t>
+      </w:r>
+    </w:p>
+    <w:p>
+      <w:pPr>
+        <w:rPr>
+          <w:color w:val="000000" w:themeColor="text1"/>
+        </w:rPr>
+      </w:pPr>
+      <w:r>
+        <w:rPr>
+          <w:color w:val="000000" w:themeColor="text1"/>
+        </w:rPr>
+        <w:t xml:space="preserve">        &lt;h5&gt;</w:t>
+      </w:r>
+    </w:p>
+    <w:p>
+      <w:pPr>
+        <w:rPr>
+          <w:color w:val="000000" w:themeColor="text1"/>
+        </w:rPr>
+      </w:pPr>
+      <w:r>
+        <w:rPr>
+          <w:color w:val="000000" w:themeColor="text1"/>
+        </w:rPr>
+        <w:t xml:space="preserve">            O Índice de Massa Corporal (IMC), refere-se ao teste feito para identificar por meio de uma fórmula matemática se você está com o peso condizente coma sua altura, e</w:t>
+      </w:r>
+      <w:r>
+        <w:rPr>
+          <w:color w:val="000000" w:themeColor="text1"/>
+        </w:rPr>
+        <w:t xml:space="preserve"> </w:t>
+      </w:r>
+      <w:r>
+        <w:rPr>
+          <w:color w:val="000000" w:themeColor="text1"/>
+        </w:rPr>
+        <w:t>para certificar que você não está abaixo do peso, com sobrepeso ou até mesmo com índice de obesidade.</w:t>
+      </w:r>
+    </w:p>
+    <w:p>
+      <w:pPr>
+        <w:rPr>
+          <w:color w:val="000000" w:themeColor="text1"/>
+        </w:rPr>
+      </w:pPr>
+      <w:r>
+        <w:rPr>
+          <w:color w:val="000000" w:themeColor="text1"/>
+        </w:rPr>
+        <w:t xml:space="preserve">            &lt;</w:t>
+      </w:r>
+      <w:proofErr w:type="spellStart"/>
+      <w:r>
+        <w:rPr>
+          <w:color w:val="000000" w:themeColor="text1"/>
+        </w:rPr>
+        <w:t>br</w:t>
+      </w:r>
+      <w:proofErr w:type="spellEnd"/>
+      <w:r>
+        <w:rPr>
+          <w:color w:val="000000" w:themeColor="text1"/>
+        </w:rPr>
+        <w:t>&gt;</w:t>
+      </w:r>
+    </w:p>
+    <w:p>
+      <w:pPr>
+        <w:rPr>
+          <w:color w:val="000000" w:themeColor="text1"/>
+        </w:rPr>
+      </w:pPr>
+      <w:r>
+        <w:rPr>
+          <w:color w:val="000000" w:themeColor="text1"/>
+        </w:rPr>
+        <w:t xml:space="preserve">            Por meio do teste a seguir você saberá como está a situação de sua saúde segundo a matemática, mas... a seguir faremos mais testes</w:t>
+      </w:r>
+    </w:p>
+    <w:p>
+      <w:pPr>
+        <w:rPr>
+          <w:color w:val="000000" w:themeColor="text1"/>
+        </w:rPr>
+      </w:pPr>
+      <w:r>
+        <w:rPr>
+          <w:color w:val="000000" w:themeColor="text1"/>
+        </w:rPr>
+        <w:t xml:space="preserve">        &lt;/h5&gt;</w:t>
+      </w:r>
+    </w:p>
+    <w:p>
+      <w:pPr>
+        <w:rPr>
+          <w:color w:val="000000" w:themeColor="text1"/>
+        </w:rPr>
+      </w:pPr>
+    </w:p>
+    <w:p>
+      <w:pPr>
+        <w:pStyle w:val="Ttulo1"/>
+        <w:spacing w:before="0" w:beforeAutospacing="0"/>
+        <w:rPr>
+          <w:rFonts w:ascii="Segoe UI" w:hAnsi="Segoe UI" w:cs="Segoe UI"/>
+          <w:b w:val="0"/>
+          <w:bCs w:val="0"/>
+          <w:color w:val="06396B"/>
+        </w:rPr>
+      </w:pPr>
+      <w:r>
+        <w:rPr>
+          <w:rFonts w:ascii="Segoe UI" w:hAnsi="Segoe UI" w:cs="Segoe UI"/>
+          <w:b w:val="0"/>
+          <w:bCs w:val="0"/>
+          <w:color w:val="06396B"/>
+        </w:rPr>
+        <w:t>Teste de Somatotipo</w:t>
+      </w:r>
+    </w:p>
+    <w:p>
+      <w:pPr>
+        <w:rPr>
+          <w:color w:val="000000" w:themeColor="text1"/>
+        </w:rPr>
+      </w:pPr>
+      <w:r>
+        <w:rPr>
+          <w:color w:val="000000" w:themeColor="text1"/>
+        </w:rPr>
+        <w:t>&lt;h3 id="</w:t>
+      </w:r>
+      <w:proofErr w:type="spellStart"/>
+      <w:r>
+        <w:rPr>
+          <w:color w:val="000000" w:themeColor="text1"/>
+        </w:rPr>
+        <w:t>text-imc</w:t>
+      </w:r>
+      <w:proofErr w:type="spellEnd"/>
+      <w:r>
+        <w:rPr>
+          <w:color w:val="000000" w:themeColor="text1"/>
+        </w:rPr>
+        <w:t>"&gt;</w:t>
+      </w:r>
+    </w:p>
+    <w:p>
+      <w:pPr>
+        <w:ind w:firstLine="708"/>
+        <w:rPr>
+          <w:color w:val="000000" w:themeColor="text1"/>
+        </w:rPr>
+      </w:pPr>
+      <w:r>
+        <w:rPr>
+          <w:color w:val="000000" w:themeColor="text1"/>
+        </w:rPr>
+        <w:t>Teste de pulso</w:t>
+      </w:r>
+    </w:p>
+    <w:p>
+      <w:pPr>
+        <w:rPr>
+          <w:color w:val="000000" w:themeColor="text1"/>
+        </w:rPr>
+      </w:pPr>
+      <w:r>
+        <w:rPr>
+          <w:color w:val="000000" w:themeColor="text1"/>
+        </w:rPr>
+        <w:t>&lt;/h3&gt;</w:t>
+      </w:r>
+    </w:p>
+    <w:p>
+      <w:pPr>
+        <w:rPr>
+          <w:color w:val="000000" w:themeColor="text1"/>
+        </w:rPr>
+      </w:pPr>
+      <w:r>
+        <w:rPr>
+          <w:color w:val="000000" w:themeColor="text1"/>
+        </w:rPr>
+        <w:t xml:space="preserve">    &lt;h5&gt;</w:t>
+      </w:r>
+    </w:p>
+    <w:p>
+      <w:pPr>
+        <w:rPr>
+          <w:color w:val="000000" w:themeColor="text1"/>
+        </w:rPr>
+      </w:pPr>
+      <w:r>
+        <w:rPr>
+          <w:color w:val="000000" w:themeColor="text1"/>
+        </w:rPr>
+        <w:t xml:space="preserve">        Para que tenhamos uma avaliação prévia do seu somatotipo, faremos um simples teste, que consiste em usar uma das mãos, o dedo médio e o polegar para medir a circunferência do pulso como mostra a imagem ao lado. &lt;</w:t>
+      </w:r>
+      <w:proofErr w:type="spellStart"/>
+      <w:r>
+        <w:rPr>
+          <w:color w:val="000000" w:themeColor="text1"/>
+        </w:rPr>
+        <w:t>br</w:t>
+      </w:r>
+      <w:proofErr w:type="spellEnd"/>
+      <w:r>
+        <w:rPr>
+          <w:color w:val="000000" w:themeColor="text1"/>
+        </w:rPr>
+        <w:t>&gt;Logo após selecione quais das opções abaixo se encaixa melhor ao resultado.</w:t>
+      </w:r>
+    </w:p>
+    <w:p>
+      <w:pPr>
+        <w:rPr>
+          <w:color w:val="000000" w:themeColor="text1"/>
+        </w:rPr>
+      </w:pPr>
+      <w:r>
+        <w:rPr>
+          <w:color w:val="000000" w:themeColor="text1"/>
+        </w:rPr>
+        <w:t xml:space="preserve">    &lt;/h5&gt;</w:t>
+      </w:r>
+    </w:p>
+    <w:p>
+      <w:pPr>
+        <w:rPr>
+          <w:color w:val="000000" w:themeColor="text1"/>
+        </w:rPr>
+      </w:pPr>
+      <w:r>
+        <w:rPr>
+          <w:color w:val="000000" w:themeColor="text1"/>
+        </w:rPr>
+        <w:t xml:space="preserve">    &lt;</w:t>
+      </w:r>
+      <w:proofErr w:type="spellStart"/>
+      <w:r>
+        <w:rPr>
+          <w:color w:val="000000" w:themeColor="text1"/>
+        </w:rPr>
+        <w:t>br</w:t>
+      </w:r>
+      <w:proofErr w:type="spellEnd"/>
+      <w:r>
+        <w:rPr>
+          <w:color w:val="000000" w:themeColor="text1"/>
+        </w:rPr>
+        <w:t>&gt;</w:t>
+      </w:r>
+    </w:p>
+    <w:p>
+      <w:pPr>
+        <w:rPr>
+          <w:color w:val="000000" w:themeColor="text1"/>
+        </w:rPr>
+      </w:pPr>
+      <w:r>
+        <w:rPr>
+          <w:color w:val="000000" w:themeColor="text1"/>
+        </w:rPr>
+        <w:t xml:space="preserve">    &lt;</w:t>
+      </w:r>
+      <w:proofErr w:type="spellStart"/>
+      <w:r>
+        <w:rPr>
+          <w:color w:val="000000" w:themeColor="text1"/>
+        </w:rPr>
+        <w:t>hr</w:t>
+      </w:r>
+      <w:proofErr w:type="spellEnd"/>
+      <w:r>
+        <w:rPr>
+          <w:color w:val="000000" w:themeColor="text1"/>
+        </w:rPr>
+        <w:t>&gt;</w:t>
+      </w:r>
+    </w:p>
+    <w:p>
+      <w:pPr>
+        <w:rPr>
+          <w:color w:val="000000" w:themeColor="text1"/>
+        </w:rPr>
+      </w:pPr>
+    </w:p>
+    <w:p>
+      <w:pPr>
+        <w:pStyle w:val="Ttulo1"/>
+        <w:spacing w:before="0" w:beforeAutospacing="0"/>
+        <w:rPr>
+          <w:rFonts w:ascii="Segoe UI" w:hAnsi="Segoe UI" w:cs="Segoe UI"/>
+          <w:b w:val="0"/>
+          <w:bCs w:val="0"/>
+          <w:color w:val="06396B"/>
+        </w:rPr>
+      </w:pPr>
+      <w:r>
+        <w:rPr>
+          <w:rFonts w:ascii="Segoe UI" w:hAnsi="Segoe UI" w:cs="Segoe UI"/>
+          <w:b w:val="0"/>
+          <w:bCs w:val="0"/>
+          <w:color w:val="06396B"/>
+        </w:rPr>
+        <w:t>Exercício para cada somatotipo</w:t>
+      </w:r>
+    </w:p>
+    <w:p>
+      <w:pPr>
+        <w:rPr>
+          <w:color w:val="000000" w:themeColor="text1"/>
+        </w:rPr>
+      </w:pPr>
+      <w:r>
+        <w:rPr>
+          <w:color w:val="000000" w:themeColor="text1"/>
+        </w:rPr>
+        <w:t xml:space="preserve">    &lt;p&gt;</w:t>
+      </w:r>
+    </w:p>
+    <w:p>
+      <w:pPr>
+        <w:rPr>
+          <w:color w:val="000000" w:themeColor="text1"/>
+        </w:rPr>
+      </w:pPr>
+      <w:r>
+        <w:rPr>
+          <w:color w:val="000000" w:themeColor="text1"/>
+        </w:rPr>
+        <w:t xml:space="preserve">        Vamos entender um pouco sobre alguns exercícios e suas vantagens para o nosso corpo?</w:t>
+      </w:r>
+    </w:p>
+    <w:p>
+      <w:pPr>
+        <w:rPr>
+          <w:color w:val="000000" w:themeColor="text1"/>
+        </w:rPr>
+      </w:pPr>
+      <w:r>
+        <w:rPr>
+          <w:color w:val="000000" w:themeColor="text1"/>
+        </w:rPr>
+        <w:t xml:space="preserve">    &lt;/p&gt;</w:t>
+      </w:r>
+    </w:p>
+    <w:p>
+      <w:pPr>
+        <w:rPr>
+          <w:color w:val="000000" w:themeColor="text1"/>
+        </w:rPr>
+      </w:pPr>
+      <w:r>
+        <w:rPr>
+          <w:color w:val="000000" w:themeColor="text1"/>
+        </w:rPr>
+        <w:t xml:space="preserve">    &lt;p&gt;</w:t>
+      </w:r>
+    </w:p>
+    <w:p>
+      <w:pPr>
+        <w:rPr>
+          <w:color w:val="000000" w:themeColor="text1"/>
+        </w:rPr>
+      </w:pPr>
+      <w:r>
+        <w:rPr>
+          <w:color w:val="000000" w:themeColor="text1"/>
+        </w:rPr>
+        <w:t xml:space="preserve">        Primeiramente sabemos que a base da nossa saúde é manter a rotina de exercícios ativa, nosso corpo depende disso em algum mento.</w:t>
+      </w:r>
+    </w:p>
+    <w:p>
+      <w:pPr>
+        <w:rPr>
+          <w:color w:val="000000" w:themeColor="text1"/>
+        </w:rPr>
+      </w:pPr>
+      <w:r>
+        <w:rPr>
+          <w:color w:val="000000" w:themeColor="text1"/>
+        </w:rPr>
+        <w:lastRenderedPageBreak/>
+        <w:t xml:space="preserve">    &lt;/p&gt;</w:t>
+      </w:r>
+    </w:p>
+    <w:p>
+      <w:pPr>
+        <w:rPr>
+          <w:color w:val="000000" w:themeColor="text1"/>
+        </w:rPr>
+      </w:pPr>
+      <w:r>
+        <w:rPr>
+          <w:color w:val="000000" w:themeColor="text1"/>
+        </w:rPr>
+        <w:t xml:space="preserve">    &lt;p&gt;</w:t>
+      </w:r>
+    </w:p>
+    <w:p>
+      <w:pPr>
+        <w:rPr>
+          <w:color w:val="000000" w:themeColor="text1"/>
+        </w:rPr>
+      </w:pPr>
+      <w:r>
+        <w:rPr>
+          <w:color w:val="000000" w:themeColor="text1"/>
+        </w:rPr>
+        <w:t xml:space="preserve">        Para a gente ter uma ideia de o quão é bom atividades físicas, além de prevenir doenças físicas como níveis de colesterol, diabetes hipertensão etc. Como também pode prevenir de doenças psicológicas igual a depressão e ansiedade.</w:t>
+      </w:r>
+    </w:p>
+    <w:p>
+      <w:pPr>
+        <w:rPr>
+          <w:color w:val="000000" w:themeColor="text1"/>
+        </w:rPr>
+      </w:pPr>
+      <w:r>
+        <w:rPr>
+          <w:color w:val="000000" w:themeColor="text1"/>
+        </w:rPr>
+        <w:t xml:space="preserve">    &lt;/p&gt;</w:t>
+      </w:r>
+    </w:p>
+    <w:p>
+      <w:pPr>
+        <w:rPr>
+          <w:color w:val="000000" w:themeColor="text1"/>
+        </w:rPr>
+      </w:pPr>
+      <w:r>
+        <w:rPr>
+          <w:color w:val="000000" w:themeColor="text1"/>
+        </w:rPr>
+        <w:t xml:space="preserve">    &lt;p&gt;</w:t>
+      </w:r>
+    </w:p>
+    <w:p>
+      <w:pPr>
+        <w:rPr>
+          <w:color w:val="000000" w:themeColor="text1"/>
+        </w:rPr>
+      </w:pPr>
+      <w:r>
+        <w:rPr>
+          <w:color w:val="000000" w:themeColor="text1"/>
+        </w:rPr>
+        <w:t xml:space="preserve">        Você pode conferir algumas delas aqui!</w:t>
+      </w:r>
+    </w:p>
+    <w:p>
+      <w:pPr>
+        <w:rPr>
+          <w:color w:val="000000" w:themeColor="text1"/>
+        </w:rPr>
+      </w:pPr>
+      <w:r>
+        <w:rPr>
+          <w:color w:val="000000" w:themeColor="text1"/>
+        </w:rPr>
+        <w:t xml:space="preserve">    &lt;/p&gt;</w:t>
+      </w:r>
+    </w:p>
+    <w:p>
+      <w:pPr>
+        <w:rPr>
+          <w:color w:val="000000" w:themeColor="text1"/>
+        </w:rPr>
+      </w:pPr>
+    </w:p>
+    <w:p>
+      <w:pPr>
+        <w:pStyle w:val="Ttulo1"/>
+        <w:spacing w:before="0" w:beforeAutospacing="0"/>
+        <w:rPr>
+          <w:rFonts w:ascii="Segoe UI" w:hAnsi="Segoe UI" w:cs="Segoe UI"/>
+          <w:b w:val="0"/>
+          <w:bCs w:val="0"/>
+          <w:color w:val="06396B"/>
+        </w:rPr>
+      </w:pPr>
+      <w:r>
+        <w:rPr>
+          <w:rFonts w:ascii="Segoe UI" w:hAnsi="Segoe UI" w:cs="Segoe UI"/>
+          <w:b w:val="0"/>
+          <w:bCs w:val="0"/>
+          <w:color w:val="06396B"/>
+        </w:rPr>
+        <w:t xml:space="preserve">O que são os </w:t>
+      </w:r>
+      <w:proofErr w:type="spellStart"/>
+      <w:r>
+        <w:rPr>
+          <w:rFonts w:ascii="Segoe UI" w:hAnsi="Segoe UI" w:cs="Segoe UI"/>
+          <w:b w:val="0"/>
+          <w:bCs w:val="0"/>
+          <w:color w:val="06396B"/>
+        </w:rPr>
+        <w:t>somatótipos</w:t>
+      </w:r>
+      <w:proofErr w:type="spellEnd"/>
+      <w:r>
+        <w:rPr>
+          <w:rFonts w:ascii="Segoe UI" w:hAnsi="Segoe UI" w:cs="Segoe UI"/>
+          <w:b w:val="0"/>
+          <w:bCs w:val="0"/>
+          <w:color w:val="06396B"/>
+        </w:rPr>
+        <w:t>?</w:t>
+      </w:r>
+    </w:p>
+    <w:p>
+      <w:pPr>
+        <w:rPr>
+          <w:color w:val="000000" w:themeColor="text1"/>
+        </w:rPr>
+      </w:pPr>
+      <w:r>
+        <w:rPr>
+          <w:color w:val="000000" w:themeColor="text1"/>
+        </w:rPr>
+        <w:t xml:space="preserve">    &lt;h5&gt;</w:t>
+      </w:r>
+    </w:p>
+    <w:p>
+      <w:pPr>
+        <w:rPr>
+          <w:color w:val="000000" w:themeColor="text1"/>
+        </w:rPr>
+      </w:pPr>
+      <w:r>
+        <w:rPr>
+          <w:color w:val="000000" w:themeColor="text1"/>
+        </w:rPr>
+        <w:t xml:space="preserve">        Diferente de biotipo que está relacionado a genética da pessoa e acaba sendo imutável, os </w:t>
+      </w:r>
+      <w:proofErr w:type="spellStart"/>
+      <w:r>
+        <w:rPr>
+          <w:color w:val="000000" w:themeColor="text1"/>
+        </w:rPr>
+        <w:t>somatótipos</w:t>
+      </w:r>
+      <w:proofErr w:type="spellEnd"/>
+      <w:r>
+        <w:rPr>
+          <w:color w:val="000000" w:themeColor="text1"/>
+        </w:rPr>
+        <w:t xml:space="preserve"> são o estado atual de cada corpo e que pode ser mudado com treinamento e dieta correta.</w:t>
+      </w:r>
+    </w:p>
+    <w:p>
+      <w:pPr>
+        <w:rPr>
+          <w:color w:val="000000" w:themeColor="text1"/>
+        </w:rPr>
+      </w:pPr>
+      <w:r>
+        <w:rPr>
+          <w:color w:val="000000" w:themeColor="text1"/>
+        </w:rPr>
+        <w:t xml:space="preserve">        &lt;</w:t>
+      </w:r>
+      <w:proofErr w:type="spellStart"/>
+      <w:r>
+        <w:rPr>
+          <w:color w:val="000000" w:themeColor="text1"/>
+        </w:rPr>
+        <w:t>br</w:t>
+      </w:r>
+      <w:proofErr w:type="spellEnd"/>
+      <w:r>
+        <w:rPr>
+          <w:color w:val="000000" w:themeColor="text1"/>
+        </w:rPr>
+        <w:t>&gt;</w:t>
+      </w:r>
+    </w:p>
+    <w:p>
+      <w:pPr>
+        <w:rPr>
+          <w:color w:val="000000" w:themeColor="text1"/>
+        </w:rPr>
+      </w:pPr>
+      <w:r>
+        <w:rPr>
+          <w:color w:val="000000" w:themeColor="text1"/>
+        </w:rPr>
+        <w:t xml:space="preserve">        O termo somatótipo criado por Sheldon, em 1940, se refere a classificação física do corpo humano, que pode ser aplicada tanto para homens quanto para mulheres, sendo divido em 3 tipos: Ectomorfo, Mesomorfo e Endomorfo e é através deles que podemos dizer como o nosso corpo está atualmente.</w:t>
+      </w:r>
+    </w:p>
+    <w:p>
+      <w:pPr>
+        <w:rPr>
+          <w:color w:val="000000" w:themeColor="text1"/>
+        </w:rPr>
+      </w:pPr>
+      <w:r>
+        <w:rPr>
+          <w:color w:val="000000" w:themeColor="text1"/>
+        </w:rPr>
+        <w:t xml:space="preserve">    &lt;/h5&gt;</w:t>
       </w:r>
     </w:p>
     <w:sectPr>
@@ -4024,15 +4757,6 @@
   </w:num>
   <w:num w:numId="6">
     <w:abstractNumId w:val="7"/>
-    <w:lvlOverride w:ilvl="0"/>
-    <w:lvlOverride w:ilvl="1"/>
-    <w:lvlOverride w:ilvl="2"/>
-    <w:lvlOverride w:ilvl="3"/>
-    <w:lvlOverride w:ilvl="4"/>
-    <w:lvlOverride w:ilvl="5"/>
-    <w:lvlOverride w:ilvl="6"/>
-    <w:lvlOverride w:ilvl="7"/>
-    <w:lvlOverride w:ilvl="8"/>
   </w:num>
   <w:num w:numId="7">
     <w:abstractNumId w:val="3"/>
@@ -4449,6 +5173,27 @@
     <w:qFormat/>
     <w:rsid w:val="003C364A"/>
   </w:style>
+  <w:style w:type="paragraph" w:styleId="Ttulo1">
+    <w:name w:val="heading 1"/>
+    <w:basedOn w:val="Normal"/>
+    <w:link w:val="Ttulo1Char"/>
+    <w:uiPriority w:val="9"/>
+    <w:qFormat/>
+    <w:rsid w:val="00BD4288"/>
+    <w:pPr>
+      <w:spacing w:before="100" w:beforeAutospacing="1" w:after="100" w:afterAutospacing="1" w:line="240" w:lineRule="auto"/>
+      <w:outlineLvl w:val="0"/>
+    </w:pPr>
+    <w:rPr>
+      <w:rFonts w:ascii="Times New Roman" w:eastAsia="Times New Roman" w:hAnsi="Times New Roman" w:cs="Times New Roman"/>
+      <w:b/>
+      <w:bCs/>
+      <w:kern w:val="36"/>
+      <w:sz w:val="48"/>
+      <w:szCs w:val="48"/>
+      <w:lang w:eastAsia="pt-BR"/>
+    </w:rPr>
+  </w:style>
   <w:style w:type="character" w:default="1" w:styleId="Fontepargpadro">
     <w:name w:val="Default Paragraph Font"/>
     <w:uiPriority w:val="1"/>
@@ -4644,6 +5389,22 @@
       <w:ind w:left="720"/>
       <w:contextualSpacing/>
     </w:pPr>
+  </w:style>
+  <w:style w:type="character" w:customStyle="1" w:styleId="Ttulo1Char">
+    <w:name w:val="Título 1 Char"/>
+    <w:basedOn w:val="Fontepargpadro"/>
+    <w:link w:val="Ttulo1"/>
+    <w:uiPriority w:val="9"/>
+    <w:rsid w:val="00BD4288"/>
+    <w:rPr>
+      <w:rFonts w:ascii="Times New Roman" w:eastAsia="Times New Roman" w:hAnsi="Times New Roman" w:cs="Times New Roman"/>
+      <w:b/>
+      <w:bCs/>
+      <w:kern w:val="36"/>
+      <w:sz w:val="48"/>
+      <w:szCs w:val="48"/>
+      <w:lang w:eastAsia="pt-BR"/>
+    </w:rPr>
   </w:style>
 </w:styles>
 </file>

</xml_diff>

<commit_message>
adicionando o banner ao repositorio
</commit_message>
<xml_diff>
--- a/Partes Teóricas/Textos TCC.docx
+++ b/Partes Teóricas/Textos TCC.docx
@@ -1087,14 +1087,12 @@
         </w:rPr>
         <w:t xml:space="preserve"> em boas </w:t>
       </w:r>
-      <w:proofErr w:type="gramStart"/>
-      <w:r>
-        <w:rPr>
-          <w:rFonts w:cstheme="minorHAnsi"/>
-        </w:rPr>
-        <w:t>condições</w:t>
-      </w:r>
-      <w:proofErr w:type="gramEnd"/>
+      <w:r>
+        <w:rPr>
+          <w:rFonts w:cstheme="minorHAnsi"/>
+        </w:rPr>
+        <w:t>condições,</w:t>
+      </w:r>
       <w:r>
         <w:rPr>
           <w:rFonts w:cstheme="minorHAnsi"/>
@@ -3062,14 +3060,14 @@
         <w:rPr>
           <w:color w:val="000000" w:themeColor="text1"/>
         </w:rPr>
-        <w:t>&lt;h3 id="t</w:t>
+        <w:t>&lt;h3 id="</w:t>
       </w:r>
       <w:proofErr w:type="spellStart"/>
       <w:r>
         <w:rPr>
           <w:color w:val="000000" w:themeColor="text1"/>
         </w:rPr>
-        <w:t>ext-imc</w:t>
+        <w:t>text-imc</w:t>
       </w:r>
       <w:proofErr w:type="spellEnd"/>
       <w:r>

</xml_diff>

<commit_message>
Finalizando textos da parte de resultados
</commit_message>
<xml_diff>
--- a/Partes Teóricas/Textos TCC.docx
+++ b/Partes Teóricas/Textos TCC.docx
@@ -85,6 +85,121 @@
       </w:r>
       <w:r>
         <w:t>Mas principalmente procurar um especialista adequado para o seu caso.</w:t>
+      </w:r>
+    </w:p>
+    <w:p>
+      <w:pPr>
+        <w:rPr>
+          <w:rFonts w:cstheme="minorHAnsi"/>
+          <w:b/>
+          <w:bCs/>
+          <w:u w:val="single"/>
+        </w:rPr>
+      </w:pPr>
+      <w:r>
+        <w:rPr>
+          <w:rFonts w:cstheme="minorHAnsi"/>
+          <w:b/>
+          <w:bCs/>
+          <w:u w:val="single"/>
+        </w:rPr>
+        <w:t>Recomendações:</w:t>
+      </w:r>
+    </w:p>
+    <w:p>
+      <w:pPr>
+        <w:pStyle w:val="PargrafodaLista"/>
+        <w:numPr>
+          <w:ilvl w:val="0"/>
+          <w:numId w:val="11"/>
+        </w:numPr>
+        <w:rPr>
+          <w:rFonts w:cstheme="minorHAnsi"/>
+        </w:rPr>
+      </w:pPr>
+      <w:r>
+        <w:rPr>
+          <w:rFonts w:cstheme="minorHAnsi"/>
+        </w:rPr>
+        <w:t xml:space="preserve">Se puder ter acompanhamento profissional na sua nutrição </w:t>
+      </w:r>
+      <w:r>
+        <w:rPr>
+          <w:rFonts w:cstheme="minorHAnsi"/>
+        </w:rPr>
+        <w:t>você</w:t>
+      </w:r>
+      <w:r>
+        <w:rPr>
+          <w:rFonts w:cstheme="minorHAnsi"/>
+        </w:rPr>
+        <w:t xml:space="preserve"> </w:t>
+      </w:r>
+      <w:r>
+        <w:rPr>
+          <w:rFonts w:cstheme="minorHAnsi"/>
+        </w:rPr>
+        <w:t xml:space="preserve">terá </w:t>
+      </w:r>
+      <w:r>
+        <w:rPr>
+          <w:rFonts w:cstheme="minorHAnsi"/>
+        </w:rPr>
+        <w:t>melhores resultados</w:t>
+      </w:r>
+      <w:r>
+        <w:rPr>
+          <w:rFonts w:cstheme="minorHAnsi"/>
+        </w:rPr>
+        <w:t xml:space="preserve"> no processo</w:t>
+      </w:r>
+      <w:r>
+        <w:rPr>
+          <w:rFonts w:cstheme="minorHAnsi"/>
+        </w:rPr>
+        <w:t>;</w:t>
+      </w:r>
+    </w:p>
+    <w:p>
+      <w:pPr>
+        <w:pStyle w:val="PargrafodaLista"/>
+        <w:numPr>
+          <w:ilvl w:val="0"/>
+          <w:numId w:val="11"/>
+        </w:numPr>
+        <w:rPr>
+          <w:rFonts w:cstheme="minorHAnsi"/>
+        </w:rPr>
+      </w:pPr>
+      <w:r>
+        <w:rPr>
+          <w:rFonts w:cstheme="minorHAnsi"/>
+        </w:rPr>
+        <w:t xml:space="preserve">Tentar </w:t>
+      </w:r>
+      <w:r>
+        <w:rPr>
+          <w:rFonts w:cstheme="minorHAnsi"/>
+        </w:rPr>
+        <w:t>aumentar as taxas de carboidratos e proteínas na sua alimentação com sabedoria e sem muitos excessos;</w:t>
+      </w:r>
+    </w:p>
+    <w:p>
+      <w:pPr>
+        <w:pStyle w:val="PargrafodaLista"/>
+        <w:numPr>
+          <w:ilvl w:val="0"/>
+          <w:numId w:val="11"/>
+        </w:numPr>
+        <w:rPr>
+          <w:rFonts w:cstheme="minorHAnsi"/>
+        </w:rPr>
+      </w:pPr>
+      <w:r>
+        <w:rPr>
+          <w:rFonts w:cstheme="minorHAnsi"/>
+        </w:rPr>
+        <w:t>Começar uma rotina de exercícios com regularidade;</w:t>
       </w:r>
     </w:p>
     <w:p>
@@ -245,21 +360,7 @@
         <w:rPr>
           <w:rFonts w:cstheme="minorHAnsi"/>
         </w:rPr>
-        <w:t xml:space="preserve"> </w:t>
-      </w:r>
-      <w:proofErr w:type="gramStart"/>
-      <w:r>
-        <w:rPr>
-          <w:rFonts w:cstheme="minorHAnsi"/>
-        </w:rPr>
-        <w:t>melhores</w:t>
-      </w:r>
-      <w:proofErr w:type="gramEnd"/>
-      <w:r>
-        <w:rPr>
-          <w:rFonts w:cstheme="minorHAnsi"/>
-        </w:rPr>
-        <w:t xml:space="preserve"> resultados em relação </w:t>
+        <w:t xml:space="preserve"> melhores resultados em relação </w:t>
       </w:r>
       <w:r>
         <w:rPr>
@@ -469,38 +570,82 @@
     </w:p>
     <w:p>
       <w:pPr>
-        <w:pStyle w:val="PargrafodaLista"/>
-        <w:rPr>
-          <w:rFonts w:cstheme="minorHAnsi"/>
-          <w:b/>
-          <w:bCs/>
-          <w:u w:val="single"/>
-        </w:rPr>
-      </w:pPr>
-    </w:p>
-    <w:p>
-      <w:pPr>
-        <w:rPr>
-          <w:b/>
-          <w:bCs/>
-          <w:u w:val="single"/>
-        </w:rPr>
-      </w:pPr>
-    </w:p>
-    <w:p>
-      <w:pPr>
-        <w:rPr>
-          <w:b/>
-          <w:bCs/>
-          <w:u w:val="single"/>
-        </w:rPr>
-      </w:pPr>
-      <w:r>
-        <w:rPr>
-          <w:b/>
-          <w:bCs/>
-          <w:u w:val="single"/>
-        </w:rPr>
+        <w:rPr>
+          <w:b/>
+          <w:bCs/>
+          <w:u w:val="single"/>
+        </w:rPr>
+      </w:pPr>
+    </w:p>
+    <w:p>
+      <w:pPr>
+        <w:rPr>
+          <w:b/>
+          <w:bCs/>
+          <w:u w:val="single"/>
+        </w:rPr>
+      </w:pPr>
+    </w:p>
+    <w:p>
+      <w:pPr>
+        <w:rPr>
+          <w:b/>
+          <w:bCs/>
+          <w:u w:val="single"/>
+        </w:rPr>
+      </w:pPr>
+    </w:p>
+    <w:p>
+      <w:pPr>
+        <w:rPr>
+          <w:b/>
+          <w:bCs/>
+          <w:u w:val="single"/>
+        </w:rPr>
+      </w:pPr>
+    </w:p>
+    <w:p>
+      <w:pPr>
+        <w:rPr>
+          <w:b/>
+          <w:bCs/>
+          <w:u w:val="single"/>
+        </w:rPr>
+      </w:pPr>
+    </w:p>
+    <w:p>
+      <w:pPr>
+        <w:rPr>
+          <w:b/>
+          <w:bCs/>
+          <w:u w:val="single"/>
+        </w:rPr>
+      </w:pPr>
+    </w:p>
+    <w:p>
+      <w:pPr>
+        <w:rPr>
+          <w:b/>
+          <w:bCs/>
+          <w:u w:val="single"/>
+        </w:rPr>
+      </w:pPr>
+    </w:p>
+    <w:p>
+      <w:pPr>
+        <w:rPr>
+          <w:b/>
+          <w:bCs/>
+          <w:u w:val="single"/>
+        </w:rPr>
+      </w:pPr>
+      <w:r>
+        <w:rPr>
+          <w:b/>
+          <w:bCs/>
+          <w:u w:val="single"/>
+        </w:rPr>
+        <w:lastRenderedPageBreak/>
         <w:t xml:space="preserve">4 = ectomorfo </w:t>
       </w:r>
       <w:r>
@@ -620,16 +765,7 @@
         <w:t>;</w:t>
       </w:r>
     </w:p>
-    <w:p>
-      <w:pPr>
-        <w:rPr>
-          <w:rFonts w:cstheme="minorHAnsi"/>
-          <w:b/>
-          <w:bCs/>
-          <w:u w:val="single"/>
-        </w:rPr>
-      </w:pPr>
-    </w:p>
+    <w:p/>
     <w:p>
       <w:r>
         <w:t xml:space="preserve">5 = ectomorfo </w:t>
@@ -664,7 +800,6 @@
     </w:p>
     <w:p>
       <w:r>
-        <w:lastRenderedPageBreak/>
         <w:t xml:space="preserve">O corpo ectomorfo particulariza-se pelo seu físico um pouco mais magro com uma estrutura óssea menor, peitoral reto e ombros estreitos. Por conta do metabolismo muito acelerado tende a não engordar com facilidade e pouca vantagem para hipertrofiar. De acordo com seu índice de massa corporal (IMC) que teve como resultado um IMC com classificação de sobrepeso, e isso pode ser pelo seu acúmulo de músculos relacionado a sua rotina de atividades física. Porém, pedimos que continue de olho na sua saúde e mantenha uma rotina saudável com a </w:t>
       </w:r>
       <w:r>
@@ -872,19 +1007,12 @@
       </w:r>
       <w:r>
         <w:rPr>
-          <w:color w:val="C00000"/>
+          <w:color w:val="00B050"/>
         </w:rPr>
         <w:sym w:font="Wingdings" w:char="F0AE"/>
       </w:r>
     </w:p>
     <w:p>
-      <w:pPr>
-        <w:rPr>
-          <w:b/>
-          <w:bCs/>
-          <w:u w:val="single"/>
-        </w:rPr>
-      </w:pPr>
       <w:r>
         <w:t>O corpo mesomorfo tende a ser um tipo mais atlético com bastante facilidade de emagrecer e armazenar massa corporal tendo facilidade para hipertrofiar. Boa proporcionalidade entre os ombros e a cintura, é dito por muitos um presente da natureza.</w:t>
       </w:r>
@@ -895,7 +1023,86 @@
         <w:t xml:space="preserve"> índice de massa corporal (IMC) </w:t>
       </w:r>
       <w:r>
-        <w:t xml:space="preserve">que teve como resultado um IMC com classificação baixa, </w:t>
+        <w:t>que teve como resultado um IMC com classificação baixa</w:t>
+      </w:r>
+      <w:r>
+        <w:t xml:space="preserve"> </w:t>
+      </w:r>
+      <w:r>
+        <w:t>e pode estar ocorrendo pela falta de exercícios e uma alimentação regular e saudável</w:t>
+      </w:r>
+      <w:r>
+        <w:t>. Fique de olho em alguns maus hábitos para que você mude aos poucos sua rotina e transforme ela em algo saudável e leve, e se puder com acompanhamento de um profissional.</w:t>
+      </w:r>
+    </w:p>
+    <w:p>
+      <w:pPr>
+        <w:rPr>
+          <w:rFonts w:cstheme="minorHAnsi"/>
+        </w:rPr>
+      </w:pPr>
+      <w:r>
+        <w:rPr>
+          <w:rFonts w:cstheme="minorHAnsi"/>
+          <w:b/>
+          <w:bCs/>
+          <w:u w:val="single"/>
+        </w:rPr>
+        <w:t>Recomendações:</w:t>
+      </w:r>
+    </w:p>
+    <w:p>
+      <w:pPr>
+        <w:pStyle w:val="PargrafodaLista"/>
+        <w:numPr>
+          <w:ilvl w:val="0"/>
+          <w:numId w:val="12"/>
+        </w:numPr>
+        <w:rPr>
+          <w:rFonts w:cstheme="minorHAnsi"/>
+        </w:rPr>
+      </w:pPr>
+      <w:r>
+        <w:rPr>
+          <w:rFonts w:cstheme="minorHAnsi"/>
+        </w:rPr>
+        <w:t>Se puder ter acompanhamento profissional na sua nutrição você terá melhores resultados no processo;</w:t>
+      </w:r>
+    </w:p>
+    <w:p>
+      <w:pPr>
+        <w:pStyle w:val="PargrafodaLista"/>
+        <w:numPr>
+          <w:ilvl w:val="0"/>
+          <w:numId w:val="12"/>
+        </w:numPr>
+        <w:rPr>
+          <w:rFonts w:cstheme="minorHAnsi"/>
+        </w:rPr>
+      </w:pPr>
+      <w:r>
+        <w:rPr>
+          <w:rFonts w:cstheme="minorHAnsi"/>
+        </w:rPr>
+        <w:t>Começar uma rotina de exercícios com regularidade;</w:t>
+      </w:r>
+    </w:p>
+    <w:p>
+      <w:pPr>
+        <w:pStyle w:val="PargrafodaLista"/>
+        <w:numPr>
+          <w:ilvl w:val="0"/>
+          <w:numId w:val="12"/>
+        </w:numPr>
+        <w:rPr>
+          <w:rFonts w:cstheme="minorHAnsi"/>
+        </w:rPr>
+      </w:pPr>
+      <w:r>
+        <w:rPr>
+          <w:rFonts w:cstheme="minorHAnsi"/>
+        </w:rPr>
+        <w:t>Tente incluir alimentos ricos em proteínas em sua dieta;</w:t>
       </w:r>
     </w:p>
     <w:p>
@@ -1067,6 +1274,7 @@
         <w:rPr>
           <w:rFonts w:cstheme="minorHAnsi"/>
         </w:rPr>
+        <w:lastRenderedPageBreak/>
         <w:t>Lembre</w:t>
       </w:r>
       <w:r>
@@ -1220,10 +1428,122 @@
         <w:t xml:space="preserve">hábitos </w:t>
       </w:r>
       <w:r>
-        <w:t xml:space="preserve">e tente </w:t>
-      </w:r>
-      <w:r>
-        <w:t xml:space="preserve">revertê-los. </w:t>
+        <w:t>e tente</w:t>
+      </w:r>
+      <w:r>
+        <w:t xml:space="preserve"> mudá-los conforme o tempo</w:t>
+      </w:r>
+      <w:r>
+        <w:t xml:space="preserve">. </w:t>
+      </w:r>
+    </w:p>
+    <w:p>
+      <w:pPr>
+        <w:rPr>
+          <w:rFonts w:cstheme="minorHAnsi"/>
+          <w:b/>
+          <w:bCs/>
+          <w:u w:val="single"/>
+        </w:rPr>
+      </w:pPr>
+      <w:r>
+        <w:rPr>
+          <w:rFonts w:cstheme="minorHAnsi"/>
+          <w:b/>
+          <w:bCs/>
+          <w:u w:val="single"/>
+        </w:rPr>
+        <w:t>Recomendações:</w:t>
+      </w:r>
+    </w:p>
+    <w:p>
+      <w:pPr>
+        <w:pStyle w:val="PargrafodaLista"/>
+        <w:numPr>
+          <w:ilvl w:val="0"/>
+          <w:numId w:val="10"/>
+        </w:numPr>
+        <w:rPr>
+          <w:rFonts w:cstheme="minorHAnsi"/>
+        </w:rPr>
+      </w:pPr>
+      <w:r>
+        <w:rPr>
+          <w:rFonts w:cstheme="minorHAnsi"/>
+        </w:rPr>
+        <w:t>Caso queira, consulte</w:t>
+      </w:r>
+      <w:r>
+        <w:rPr>
+          <w:rFonts w:cstheme="minorHAnsi"/>
+        </w:rPr>
+        <w:t xml:space="preserve"> um médico especialista </w:t>
+      </w:r>
+      <w:r>
+        <w:rPr>
+          <w:rFonts w:cstheme="minorHAnsi"/>
+        </w:rPr>
+        <w:t xml:space="preserve">para melhores informações sobre </w:t>
+      </w:r>
+      <w:r>
+        <w:rPr>
+          <w:rFonts w:cstheme="minorHAnsi"/>
+        </w:rPr>
+        <w:t>seu caso;</w:t>
+      </w:r>
+    </w:p>
+    <w:p>
+      <w:pPr>
+        <w:pStyle w:val="PargrafodaLista"/>
+        <w:numPr>
+          <w:ilvl w:val="0"/>
+          <w:numId w:val="10"/>
+        </w:numPr>
+        <w:rPr>
+          <w:rFonts w:cstheme="minorHAnsi"/>
+          <w:b/>
+          <w:bCs/>
+          <w:u w:val="single"/>
+        </w:rPr>
+      </w:pPr>
+      <w:r>
+        <w:rPr>
+          <w:rFonts w:cstheme="minorHAnsi"/>
+        </w:rPr>
+        <w:t>Controle com excessos na parte de alimentação</w:t>
+      </w:r>
+      <w:r>
+        <w:rPr>
+          <w:rFonts w:cstheme="minorHAnsi"/>
+        </w:rPr>
+        <w:t xml:space="preserve"> tentando incluir alimentos com gorduras boas</w:t>
+      </w:r>
+      <w:r>
+        <w:rPr>
+          <w:rFonts w:cstheme="minorHAnsi"/>
+        </w:rPr>
+        <w:t>;</w:t>
+      </w:r>
+    </w:p>
+    <w:p>
+      <w:pPr>
+        <w:pStyle w:val="PargrafodaLista"/>
+        <w:numPr>
+          <w:ilvl w:val="0"/>
+          <w:numId w:val="10"/>
+        </w:numPr>
+        <w:rPr>
+          <w:rFonts w:cstheme="minorHAnsi"/>
+          <w:b/>
+          <w:bCs/>
+          <w:u w:val="single"/>
+        </w:rPr>
+      </w:pPr>
+      <w:r>
+        <w:rPr>
+          <w:rFonts w:cstheme="minorHAnsi"/>
+        </w:rPr>
+        <w:t>Começar uma rotina de exercícios físicos;</w:t>
       </w:r>
     </w:p>
     <w:p>
@@ -1351,7 +1671,6 @@
         <w:rPr>
           <w:rFonts w:cstheme="minorHAnsi"/>
         </w:rPr>
-        <w:lastRenderedPageBreak/>
         <w:t xml:space="preserve">Consultar um médico especialista </w:t>
       </w:r>
       <w:r>
@@ -1448,22 +1767,79 @@
         <w:sym w:font="Wingdings" w:char="F0AE"/>
       </w:r>
     </w:p>
+    <w:p>
+      <w:r>
+        <w:t xml:space="preserve">O corpo mesomorfo tende a ser um tipo mais atlético com bastante facilidade de emagrecer e armazenar massa corporal tendo facilidade para hipertrofiar. Boa proporcionalidade entre os ombros e a cintura, é dito por muitos um presente da natureza. Conforme ao seu índice de massa corporal (IMC) que teve como resultado um IMC com classificação de sobrepeso, isso pode ocorrer devido ao seu estilo de vida, se você for uma pessoa que vai muito a academia seus músculos e a sua massa podem estar afetando o seu IMC, porém isso não é ruim continue praticando exercícios, mas pense, tudo ao exagero não é bom. </w:t>
+      </w:r>
+    </w:p>
+    <w:p>
+      <w:pPr>
+        <w:rPr>
+          <w:rFonts w:cstheme="minorHAnsi"/>
+          <w:b/>
+          <w:bCs/>
+          <w:u w:val="single"/>
+        </w:rPr>
+      </w:pPr>
+      <w:r>
+        <w:rPr>
+          <w:rFonts w:cstheme="minorHAnsi"/>
+          <w:b/>
+          <w:bCs/>
+          <w:u w:val="single"/>
+        </w:rPr>
+        <w:t>Recomendações:</w:t>
+      </w:r>
+    </w:p>
+    <w:p>
+      <w:pPr>
+        <w:pStyle w:val="PargrafodaLista"/>
+        <w:numPr>
+          <w:ilvl w:val="0"/>
+          <w:numId w:val="3"/>
+        </w:numPr>
+        <w:rPr>
+          <w:rFonts w:cstheme="minorHAnsi"/>
+          <w:b/>
+          <w:bCs/>
+          <w:u w:val="single"/>
+        </w:rPr>
+      </w:pPr>
+      <w:r>
+        <w:rPr>
+          <w:rFonts w:cstheme="minorHAnsi"/>
+        </w:rPr>
+        <w:t>Controle com excessos, tanto na parte de exercícios como na parte de alimentação;</w:t>
+      </w:r>
+    </w:p>
+    <w:p>
+      <w:pPr>
+        <w:pStyle w:val="PargrafodaLista"/>
+        <w:numPr>
+          <w:ilvl w:val="0"/>
+          <w:numId w:val="3"/>
+        </w:numPr>
+        <w:rPr>
+          <w:rFonts w:cstheme="minorHAnsi"/>
+          <w:b/>
+          <w:bCs/>
+          <w:u w:val="single"/>
+        </w:rPr>
+      </w:pPr>
+      <w:r>
+        <w:rPr>
+          <w:rFonts w:cstheme="minorHAnsi"/>
+        </w:rPr>
+        <w:t>Manter rotina de exercícios ativa;</w:t>
+      </w:r>
+    </w:p>
+    <w:p/>
     <w:p>
       <w:pPr>
         <w:pBdr>
           <w:bottom w:val="single" w:sz="6" w:space="1" w:color="auto"/>
         </w:pBdr>
       </w:pPr>
-      <w:r>
-        <w:t xml:space="preserve">O corpo mesomorfo tende a ser um tipo mais atlético com bastante facilidade de emagrecer e armazenar massa corporal tendo facilidade para hipertrofiar. Boa proporcionalidade entre os ombros e a cintura, é dito por muitos um presente da natureza. Conforme ao seu índice de massa corporal (IMC) que teve como resultado um IMC com classificação de sobrepeso, isso pode ocorrer devido ao seu estilo de vida, se você for uma pessoa que vai muito a academia seus músculos e a sua massa podem estar afetando o seu IMC, porém isso não é ruim continue praticando exercícios, mas pense, tudo ao exagero não é bom.  </w:t>
-      </w:r>
-    </w:p>
-    <w:p>
-      <w:pPr>
-        <w:pBdr>
-          <w:bottom w:val="single" w:sz="6" w:space="1" w:color="auto"/>
-        </w:pBdr>
-      </w:pPr>
     </w:p>
     <w:p>
       <w:pPr>
@@ -1543,7 +1919,11 @@
         <w:t>somatotipo</w:t>
       </w:r>
       <w:r>
-        <w:t xml:space="preserve"> endomórfico está relacionado ao IMC baixo, pode ser por conta de má alimentação, não é algo comum, mas por </w:t>
+        <w:t xml:space="preserve"> endomórfico está relacionado ao IMC baixo, pode ser por </w:t>
+      </w:r>
+      <w:r>
+        <w:lastRenderedPageBreak/>
+        <w:t xml:space="preserve">conta de má alimentação, não é algo comum, mas por </w:t>
       </w:r>
       <w:r>
         <w:t>estar</w:t>
@@ -1839,6 +2219,220 @@
         <w:t>ricos em carboidratos refinados;</w:t>
       </w:r>
     </w:p>
+    <w:p>
+      <w:pPr>
+        <w:rPr>
+          <w:b/>
+          <w:bCs/>
+          <w:u w:val="single"/>
+        </w:rPr>
+      </w:pPr>
+    </w:p>
+    <w:p>
+      <w:pPr>
+        <w:rPr>
+          <w:b/>
+          <w:bCs/>
+          <w:u w:val="single"/>
+        </w:rPr>
+      </w:pPr>
+      <w:r>
+        <w:rPr>
+          <w:b/>
+          <w:bCs/>
+          <w:u w:val="single"/>
+        </w:rPr>
+        <w:t xml:space="preserve">13 = endomorfo </w:t>
+      </w:r>
+      <w:r>
+        <w:rPr>
+          <w:b/>
+          <w:bCs/>
+          <w:u w:val="single"/>
+        </w:rPr>
+        <w:t>–</w:t>
+      </w:r>
+      <w:r>
+        <w:rPr>
+          <w:b/>
+          <w:bCs/>
+          <w:u w:val="single"/>
+        </w:rPr>
+        <w:t xml:space="preserve"> IMC sobrepeso </w:t>
+      </w:r>
+      <w:r>
+        <w:rPr>
+          <w:b/>
+          <w:bCs/>
+          <w:u w:val="single"/>
+        </w:rPr>
+        <w:t>–</w:t>
+      </w:r>
+      <w:r>
+        <w:rPr>
+          <w:b/>
+          <w:bCs/>
+          <w:u w:val="single"/>
+        </w:rPr>
+        <w:t xml:space="preserve"> ADRYEL:</w:t>
+      </w:r>
+      <w:r>
+        <w:t xml:space="preserve"> </w:t>
+      </w:r>
+      <w:r>
+        <w:rPr>
+          <w:color w:val="00B050"/>
+        </w:rPr>
+        <w:sym w:font="Wingdings" w:char="F0AE"/>
+      </w:r>
+    </w:p>
+    <w:p>
+      <w:r>
+        <w:t>O corpo endomorfo tende a ser um tipo com mais dificuldade de emagrecer e bastante facilidade de engordar, isto acontece por seu metabolismo ser mais lento do que os outros, capacidade de ganho de gordura e músculos elevados com músculos mais fortes</w:t>
+      </w:r>
+      <w:r>
+        <w:t xml:space="preserve">. </w:t>
+      </w:r>
+      <w:r>
+        <w:t>Conforme</w:t>
+      </w:r>
+      <w:r>
+        <w:t xml:space="preserve"> o seu índice de massa corporal (IMC) </w:t>
+      </w:r>
+      <w:r>
+        <w:t>que teve como resultado um IMC com classificação de sobrepeso</w:t>
+      </w:r>
+      <w:r>
+        <w:t xml:space="preserve">, indica que sua saúde pode não estar em boas condições. Sinalizando que você deve </w:t>
+      </w:r>
+      <w:r>
+        <w:t>ter atenção</w:t>
+      </w:r>
+      <w:r>
+        <w:t xml:space="preserve"> </w:t>
+      </w:r>
+      <w:r>
+        <w:t>par</w:t>
+      </w:r>
+      <w:r>
+        <w:t>a</w:t>
+      </w:r>
+      <w:r>
+        <w:t xml:space="preserve"> sua</w:t>
+      </w:r>
+      <w:r>
+        <w:t xml:space="preserve"> alimentação ou fazer exercícios periódicos.</w:t>
+      </w:r>
+    </w:p>
+    <w:p>
+      <w:pPr>
+        <w:rPr>
+          <w:rFonts w:cstheme="minorHAnsi"/>
+          <w:b/>
+          <w:bCs/>
+          <w:u w:val="single"/>
+        </w:rPr>
+      </w:pPr>
+      <w:r>
+        <w:rPr>
+          <w:rFonts w:cstheme="minorHAnsi"/>
+          <w:b/>
+          <w:bCs/>
+          <w:u w:val="single"/>
+        </w:rPr>
+        <w:t>Recomendações:</w:t>
+      </w:r>
+    </w:p>
+    <w:p>
+      <w:pPr>
+        <w:pStyle w:val="PargrafodaLista"/>
+        <w:numPr>
+          <w:ilvl w:val="0"/>
+          <w:numId w:val="10"/>
+        </w:numPr>
+        <w:rPr>
+          <w:rFonts w:cstheme="minorHAnsi"/>
+        </w:rPr>
+      </w:pPr>
+      <w:r>
+        <w:rPr>
+          <w:rFonts w:cstheme="minorHAnsi"/>
+        </w:rPr>
+        <w:t>Caso queira, consulte</w:t>
+      </w:r>
+      <w:r>
+        <w:rPr>
+          <w:rFonts w:cstheme="minorHAnsi"/>
+        </w:rPr>
+        <w:t xml:space="preserve"> um médico especialista </w:t>
+      </w:r>
+      <w:r>
+        <w:rPr>
+          <w:rFonts w:cstheme="minorHAnsi"/>
+        </w:rPr>
+        <w:t xml:space="preserve">para melhores informações sobre </w:t>
+      </w:r>
+      <w:r>
+        <w:rPr>
+          <w:rFonts w:cstheme="minorHAnsi"/>
+        </w:rPr>
+        <w:t>seu caso;</w:t>
+      </w:r>
+    </w:p>
+    <w:p>
+      <w:pPr>
+        <w:pStyle w:val="PargrafodaLista"/>
+        <w:numPr>
+          <w:ilvl w:val="0"/>
+          <w:numId w:val="10"/>
+        </w:numPr>
+        <w:rPr>
+          <w:rFonts w:cstheme="minorHAnsi"/>
+          <w:b/>
+          <w:bCs/>
+          <w:u w:val="single"/>
+        </w:rPr>
+      </w:pPr>
+      <w:r>
+        <w:rPr>
+          <w:rFonts w:cstheme="minorHAnsi"/>
+        </w:rPr>
+        <w:t xml:space="preserve">Controle com excessos na parte de alimentação tentando </w:t>
+      </w:r>
+      <w:r>
+        <w:rPr>
+          <w:rFonts w:cstheme="minorHAnsi"/>
+        </w:rPr>
+        <w:t>evitar alimentos gordurosos</w:t>
+      </w:r>
+      <w:r>
+        <w:rPr>
+          <w:rFonts w:cstheme="minorHAnsi"/>
+        </w:rPr>
+        <w:t>;</w:t>
+      </w:r>
+    </w:p>
+    <w:p>
+      <w:pPr>
+        <w:pStyle w:val="PargrafodaLista"/>
+        <w:numPr>
+          <w:ilvl w:val="0"/>
+          <w:numId w:val="10"/>
+        </w:numPr>
+        <w:rPr>
+          <w:rFonts w:cstheme="minorHAnsi"/>
+          <w:b/>
+          <w:bCs/>
+          <w:u w:val="single"/>
+        </w:rPr>
+      </w:pPr>
+      <w:r>
+        <w:rPr>
+          <w:rFonts w:cstheme="minorHAnsi"/>
+        </w:rPr>
+        <w:t>Começar uma rotina regular de exercícios;</w:t>
+      </w:r>
+    </w:p>
     <w:p/>
     <w:p>
       <w:pPr>
@@ -1848,13 +2442,20 @@
           <w:u w:val="single"/>
         </w:rPr>
       </w:pPr>
-      <w:r>
-        <w:rPr>
-          <w:b/>
-          <w:bCs/>
-          <w:u w:val="single"/>
-        </w:rPr>
-        <w:t xml:space="preserve">13 = endomorfo </w:t>
+    </w:p>
+    <w:p>
+      <w:pPr>
+        <w:rPr>
+          <w:color w:val="C00000"/>
+        </w:rPr>
+      </w:pPr>
+      <w:r>
+        <w:rPr>
+          <w:b/>
+          <w:bCs/>
+          <w:u w:val="single"/>
+        </w:rPr>
+        <w:t xml:space="preserve">14 = endomorfo </w:t>
       </w:r>
       <w:r>
         <w:rPr>
@@ -1870,6 +2471,127 @@
           <w:bCs/>
           <w:u w:val="single"/>
         </w:rPr>
+        <w:t xml:space="preserve"> IMC obesidade </w:t>
+      </w:r>
+      <w:r>
+        <w:rPr>
+          <w:b/>
+          <w:bCs/>
+          <w:u w:val="single"/>
+        </w:rPr>
+        <w:t>–</w:t>
+      </w:r>
+      <w:r>
+        <w:rPr>
+          <w:b/>
+          <w:bCs/>
+          <w:u w:val="single"/>
+        </w:rPr>
+        <w:t xml:space="preserve"> ADRYEL:</w:t>
+      </w:r>
+      <w:r>
+        <w:t xml:space="preserve"> </w:t>
+      </w:r>
+      <w:r>
+        <w:rPr>
+          <w:color w:val="00B050"/>
+        </w:rPr>
+        <w:sym w:font="Wingdings" w:char="F0AE"/>
+      </w:r>
+    </w:p>
+    <w:p>
+      <w:r>
+        <w:t>O corpo endomorfo tende a ser um tipo com mais dificuldade de emagrecer e bastante facilidade de engordar, isto acontece por seu metabolismo ser mais lento do que os outros, capacidade de ganho de gordura e músculos elevados com músculos mais fortes. Conforme o seu índice de massa corporal (IMC) que teve como resultado um IMC com classificação de obesidade, indica que sua saúde não está em boas condições. Sinalizando que você deve ter atenção para sua alimentação e fazer exercícios periódicos</w:t>
+      </w:r>
+      <w:r>
+        <w:t xml:space="preserve">. </w:t>
+      </w:r>
+      <w:r>
+        <w:t>Contate um especialista para mais informações a respeito de seu caso</w:t>
+      </w:r>
+      <w:r>
+        <w:t>.</w:t>
+      </w:r>
+      <w:r>
+        <w:t xml:space="preserve"> </w:t>
+      </w:r>
+    </w:p>
+    <w:p>
+      <w:pPr>
+        <w:rPr>
+          <w:rFonts w:cstheme="minorHAnsi"/>
+          <w:b/>
+          <w:bCs/>
+          <w:u w:val="single"/>
+        </w:rPr>
+      </w:pPr>
+      <w:r>
+        <w:rPr>
+          <w:rFonts w:cstheme="minorHAnsi"/>
+          <w:b/>
+          <w:bCs/>
+          <w:u w:val="single"/>
+        </w:rPr>
+        <w:t>Recomendações:</w:t>
+      </w:r>
+    </w:p>
+    <w:p>
+      <w:r>
+        <w:rPr>
+          <w:rFonts w:cstheme="minorHAnsi"/>
+        </w:rPr>
+        <w:t xml:space="preserve">Consultar um médico especialista </w:t>
+      </w:r>
+      <w:r>
+        <w:rPr>
+          <w:rFonts w:cstheme="minorHAnsi"/>
+        </w:rPr>
+        <w:t xml:space="preserve">para melhores informações sobre </w:t>
+      </w:r>
+      <w:r>
+        <w:rPr>
+          <w:rFonts w:cstheme="minorHAnsi"/>
+        </w:rPr>
+        <w:t>seu caso;</w:t>
+      </w:r>
+    </w:p>
+    <w:p/>
+    <w:p>
+      <w:pPr>
+        <w:rPr>
+          <w:color w:val="C00000"/>
+        </w:rPr>
+      </w:pPr>
+      <w:r>
+        <w:rPr>
+          <w:b/>
+          <w:bCs/>
+          <w:u w:val="single"/>
+        </w:rPr>
+        <w:t xml:space="preserve"> </w:t>
+      </w:r>
+      <w:r>
+        <w:rPr>
+          <w:b/>
+          <w:bCs/>
+          <w:u w:val="single"/>
+        </w:rPr>
+        <w:t xml:space="preserve">15 = endomorfo </w:t>
+      </w:r>
+      <w:r>
+        <w:rPr>
+          <w:b/>
+          <w:bCs/>
+          <w:u w:val="single"/>
+        </w:rPr>
+        <w:t>–</w:t>
+      </w:r>
+      <w:r>
+        <w:rPr>
+          <w:b/>
+          <w:bCs/>
+          <w:u w:val="single"/>
+        </w:rPr>
         <w:t xml:space="preserve"> IMC sobrepeso </w:t>
       </w:r>
       <w:r>
@@ -1878,6 +2600,22 @@
           <w:bCs/>
           <w:u w:val="single"/>
         </w:rPr>
+        <w:t>músculos</w:t>
+      </w:r>
+      <w:r>
+        <w:rPr>
+          <w:b/>
+          <w:bCs/>
+          <w:u w:val="single"/>
+        </w:rPr>
+        <w:t xml:space="preserve"> </w:t>
+      </w:r>
+      <w:r>
+        <w:rPr>
+          <w:b/>
+          <w:bCs/>
+          <w:u w:val="single"/>
+        </w:rPr>
         <w:t>–</w:t>
       </w:r>
       <w:r>
@@ -1886,7 +2624,7 @@
           <w:bCs/>
           <w:u w:val="single"/>
         </w:rPr>
-        <w:t xml:space="preserve"> ADRYEL:</w:t>
+        <w:t xml:space="preserve"> LUIGI:</w:t>
       </w:r>
       <w:r>
         <w:t xml:space="preserve"> </w:t>
@@ -1900,219 +2638,112 @@
     </w:p>
     <w:p>
       <w:r>
-        <w:t>O corpo endomorfo tende a ser um tipo com mais dificuldade de emagrecer e bastante facilidade de engordar, isto acontece por seu metabolismo ser mais lento do que os outros, capacidade de ganho de gordura e músculos elevados com músculos mais fortes</w:t>
-      </w:r>
-      <w:r>
-        <w:t xml:space="preserve">. </w:t>
-      </w:r>
-      <w:r>
-        <w:t>Conforme</w:t>
-      </w:r>
-      <w:r>
-        <w:t xml:space="preserve"> o seu índice de massa corporal (IMC) </w:t>
-      </w:r>
-      <w:r>
-        <w:t>que teve como resultado um IMC com classificação de sobrepeso</w:t>
-      </w:r>
-      <w:r>
-        <w:t xml:space="preserve">, indica que sua saúde pode não estar em boas condições. Sinalizando que você deve </w:t>
-      </w:r>
-      <w:r>
-        <w:t>ter atenção</w:t>
+        <w:lastRenderedPageBreak/>
+        <w:t>O corpo endomorfo tende a ser um tipo com mais dificuldade de emagrecer e bastante facilidade de engordar, isto acontece por seu metabolismo ser mais lento do que os outros, capacidade de ganho de gordura e músculos elevados com músculos mais fortes.</w:t>
       </w:r>
       <w:r>
         <w:t xml:space="preserve"> </w:t>
       </w:r>
       <w:r>
-        <w:t>par</w:t>
-      </w:r>
-      <w:r>
-        <w:t>a</w:t>
-      </w:r>
-      <w:r>
-        <w:t xml:space="preserve"> sua</w:t>
-      </w:r>
-      <w:r>
-        <w:t xml:space="preserve"> alimentação ou fazer exercícios periódicos.</w:t>
+        <w:t>De acordo com seu índice de massa corporal (IMC) que teve como resultado um IMC com classificação de sobrepeso, e isso pode ser pelo seu acúmulo de músculos relacionado a sua rotina de atividades física.</w:t>
+      </w:r>
+      <w:r>
+        <w:t xml:space="preserve"> </w:t>
+      </w:r>
+      <w:r>
+        <w:t>Porém</w:t>
+      </w:r>
+      <w:r>
+        <w:t xml:space="preserve"> não deixe de se preocupar com sua saúde, mantenha sua rotina de exercícios </w:t>
+      </w:r>
+      <w:r>
+        <w:t>e alimentação ativa e com saudável mas sempre com sabedoria.</w:t>
+      </w:r>
+    </w:p>
+    <w:p>
+      <w:pPr>
+        <w:rPr>
+          <w:rFonts w:cstheme="minorHAnsi"/>
+          <w:b/>
+          <w:bCs/>
+          <w:u w:val="single"/>
+        </w:rPr>
+      </w:pPr>
+      <w:r>
+        <w:rPr>
+          <w:rFonts w:cstheme="minorHAnsi"/>
+          <w:b/>
+          <w:bCs/>
+          <w:u w:val="single"/>
+        </w:rPr>
+        <w:t>Recomendações:</w:t>
+      </w:r>
+    </w:p>
+    <w:p>
+      <w:pPr>
+        <w:pStyle w:val="PargrafodaLista"/>
+        <w:numPr>
+          <w:ilvl w:val="0"/>
+          <w:numId w:val="14"/>
+        </w:numPr>
+        <w:rPr>
+          <w:rFonts w:cstheme="minorHAnsi"/>
+          <w:b/>
+          <w:bCs/>
+          <w:u w:val="single"/>
+        </w:rPr>
+      </w:pPr>
+      <w:r>
+        <w:rPr>
+          <w:rFonts w:cstheme="minorHAnsi"/>
+        </w:rPr>
+        <w:t>Controle com excessos, tanto na parte de exercícios como na parte de alimentação;</w:t>
+      </w:r>
+    </w:p>
+    <w:p>
+      <w:pPr>
+        <w:pStyle w:val="PargrafodaLista"/>
+        <w:numPr>
+          <w:ilvl w:val="0"/>
+          <w:numId w:val="14"/>
+        </w:numPr>
+        <w:rPr>
+          <w:rFonts w:cstheme="minorHAnsi"/>
+          <w:b/>
+          <w:bCs/>
+          <w:u w:val="single"/>
+        </w:rPr>
+      </w:pPr>
+      <w:r>
+        <w:rPr>
+          <w:rFonts w:cstheme="minorHAnsi"/>
+        </w:rPr>
+        <w:t>Tente ficar longe de alimentos muito gordurosos e com carboidratos refinados;</w:t>
+      </w:r>
+    </w:p>
+    <w:p>
+      <w:pPr>
+        <w:pStyle w:val="PargrafodaLista"/>
+        <w:numPr>
+          <w:ilvl w:val="0"/>
+          <w:numId w:val="14"/>
+        </w:numPr>
+        <w:rPr>
+          <w:rFonts w:cstheme="minorHAnsi"/>
+          <w:b/>
+          <w:bCs/>
+          <w:u w:val="single"/>
+        </w:rPr>
+      </w:pPr>
+      <w:r>
+        <w:rPr>
+          <w:rFonts w:cstheme="minorHAnsi"/>
+        </w:rPr>
+        <w:t>Manter rotina de exercícios ativa;</w:t>
       </w:r>
     </w:p>
     <w:p/>
-    <w:p>
-      <w:pPr>
-        <w:rPr>
-          <w:color w:val="C00000"/>
-        </w:rPr>
-      </w:pPr>
-      <w:r>
-        <w:rPr>
-          <w:b/>
-          <w:bCs/>
-          <w:u w:val="single"/>
-        </w:rPr>
-        <w:t xml:space="preserve">14 = endomorfo </w:t>
-      </w:r>
-      <w:r>
-        <w:rPr>
-          <w:b/>
-          <w:bCs/>
-          <w:u w:val="single"/>
-        </w:rPr>
-        <w:t>–</w:t>
-      </w:r>
-      <w:r>
-        <w:rPr>
-          <w:b/>
-          <w:bCs/>
-          <w:u w:val="single"/>
-        </w:rPr>
-        <w:t xml:space="preserve"> IMC obesidade </w:t>
-      </w:r>
-      <w:r>
-        <w:rPr>
-          <w:b/>
-          <w:bCs/>
-          <w:u w:val="single"/>
-        </w:rPr>
-        <w:t>–</w:t>
-      </w:r>
-      <w:r>
-        <w:rPr>
-          <w:b/>
-          <w:bCs/>
-          <w:u w:val="single"/>
-        </w:rPr>
-        <w:t xml:space="preserve"> ADRYEL:</w:t>
-      </w:r>
-      <w:r>
-        <w:t xml:space="preserve"> </w:t>
-      </w:r>
-      <w:r>
-        <w:rPr>
-          <w:color w:val="00B050"/>
-        </w:rPr>
-        <w:sym w:font="Wingdings" w:char="F0AE"/>
-      </w:r>
-    </w:p>
-    <w:p>
-      <w:r>
-        <w:lastRenderedPageBreak/>
-        <w:t>O corpo endomorfo tende a ser um tipo com mais dificuldade de emagrecer e bastante facilidade de engordar, isto acontece por seu metabolismo ser mais lento do que os outros, capacidade de ganho de gordura e músculos elevados com músculos mais fortes. Conforme o seu índice de massa corporal (IMC) que teve como resultado um IMC com classificação de obesidade, indica que sua saúde não está em boas condições. Sinalizando que você deve ter atenção para sua alimentação e fazer exercícios periódicos</w:t>
-      </w:r>
-      <w:r>
-        <w:t xml:space="preserve">. </w:t>
-      </w:r>
-      <w:r>
-        <w:t>Contate um especialista para mais informações a respeito de seu caso</w:t>
-      </w:r>
-      <w:r>
-        <w:t>.</w:t>
-      </w:r>
-    </w:p>
     <w:p/>
-    <w:p>
-      <w:pPr>
-        <w:rPr>
-          <w:b/>
-          <w:bCs/>
-          <w:u w:val="single"/>
-        </w:rPr>
-      </w:pPr>
-      <w:r>
-        <w:rPr>
-          <w:b/>
-          <w:bCs/>
-          <w:u w:val="single"/>
-        </w:rPr>
-        <w:t xml:space="preserve"> </w:t>
-      </w:r>
-      <w:r>
-        <w:rPr>
-          <w:b/>
-          <w:bCs/>
-          <w:u w:val="single"/>
-        </w:rPr>
-        <w:t xml:space="preserve">15 = endomorfo </w:t>
-      </w:r>
-      <w:r>
-        <w:rPr>
-          <w:b/>
-          <w:bCs/>
-          <w:u w:val="single"/>
-        </w:rPr>
-        <w:t>–</w:t>
-      </w:r>
-      <w:r>
-        <w:rPr>
-          <w:b/>
-          <w:bCs/>
-          <w:u w:val="single"/>
-        </w:rPr>
-        <w:t xml:space="preserve"> IMC sobrepeso </w:t>
-      </w:r>
-      <w:r>
-        <w:rPr>
-          <w:b/>
-          <w:bCs/>
-          <w:u w:val="single"/>
-        </w:rPr>
-        <w:t>músculos</w:t>
-      </w:r>
-      <w:r>
-        <w:rPr>
-          <w:b/>
-          <w:bCs/>
-          <w:u w:val="single"/>
-        </w:rPr>
-        <w:t xml:space="preserve"> </w:t>
-      </w:r>
-      <w:r>
-        <w:rPr>
-          <w:b/>
-          <w:bCs/>
-          <w:u w:val="single"/>
-        </w:rPr>
-        <w:t>–</w:t>
-      </w:r>
-      <w:r>
-        <w:rPr>
-          <w:b/>
-          <w:bCs/>
-          <w:u w:val="single"/>
-        </w:rPr>
-        <w:t xml:space="preserve"> LUIGI:</w:t>
-      </w:r>
-      <w:r>
-        <w:t xml:space="preserve"> </w:t>
-      </w:r>
-      <w:r>
-        <w:rPr>
-          <w:color w:val="C00000"/>
-        </w:rPr>
-        <w:sym w:font="Wingdings" w:char="F0AE"/>
-      </w:r>
-    </w:p>
-    <w:p/>
-    <w:p>
-      <w:pPr>
-        <w:rPr>
-          <w:color w:val="00B050"/>
-        </w:rPr>
-      </w:pPr>
-    </w:p>
-    <w:p>
-      <w:pPr>
-        <w:rPr>
-          <w:color w:val="00B050"/>
-        </w:rPr>
-      </w:pPr>
-    </w:p>
-    <w:p>
-      <w:pPr>
-        <w:rPr>
-          <w:color w:val="00B050"/>
-        </w:rPr>
-      </w:pPr>
-    </w:p>
     <w:p>
       <w:pPr>
         <w:rPr>
@@ -2422,6 +3053,15 @@
             <w:r>
               <w:t>-</w:t>
             </w:r>
+            <w:r>
+              <w:t xml:space="preserve"> </w:t>
+            </w:r>
+            <w:r>
+              <w:rPr>
+                <w:color w:val="0D0D0D" w:themeColor="text1" w:themeTint="F2"/>
+              </w:rPr>
+              <w:sym w:font="Wingdings" w:char="F0FC"/>
+            </w:r>
           </w:p>
         </w:tc>
         <w:tc>
@@ -2434,9 +3074,38 @@
           <w:p>
             <w:pPr>
               <w:cnfStyle w:val="000000100000" w:firstRow="0" w:lastRow="0" w:firstColumn="0" w:lastColumn="0" w:oddVBand="0" w:evenVBand="0" w:oddHBand="1" w:evenHBand="0" w:firstRowFirstColumn="0" w:firstRowLastColumn="0" w:lastRowFirstColumn="0" w:lastRowLastColumn="0"/>
+              <w:rPr>
+                <w:b/>
+                <w:bCs/>
+              </w:rPr>
             </w:pPr>
             <w:r>
-              <w:t>06 -</w:t>
+              <w:rPr>
+                <w:b/>
+                <w:bCs/>
+              </w:rPr>
+              <w:t xml:space="preserve">06 </w:t>
+            </w:r>
+            <w:r>
+              <w:rPr>
+                <w:b/>
+                <w:bCs/>
+              </w:rPr>
+              <w:t xml:space="preserve">– </w:t>
+            </w:r>
+            <w:r>
+              <w:rPr>
+                <w:b/>
+                <w:bCs/>
+              </w:rPr>
+              <w:t>Feito</w:t>
+            </w:r>
+            <w:r>
+              <w:rPr>
+                <w:b/>
+                <w:bCs/>
+              </w:rPr>
+              <w:t xml:space="preserve">  </w:t>
             </w:r>
           </w:p>
         </w:tc>
@@ -2453,6 +3122,15 @@
             </w:pPr>
             <w:r>
               <w:t>-</w:t>
+            </w:r>
+            <w:r>
+              <w:t xml:space="preserve"> </w:t>
+            </w:r>
+            <w:r>
+              <w:rPr>
+                <w:color w:val="0D0D0D" w:themeColor="text1" w:themeTint="F2"/>
+              </w:rPr>
+              <w:sym w:font="Wingdings" w:char="F0FC"/>
             </w:r>
           </w:p>
         </w:tc>
@@ -2604,6 +3282,15 @@
             <w:r>
               <w:t>-</w:t>
             </w:r>
+            <w:r>
+              <w:t xml:space="preserve"> </w:t>
+            </w:r>
+            <w:r>
+              <w:rPr>
+                <w:color w:val="0D0D0D" w:themeColor="text1" w:themeTint="F2"/>
+              </w:rPr>
+              <w:sym w:font="Wingdings" w:char="F0FC"/>
+            </w:r>
           </w:p>
         </w:tc>
         <w:tc>
@@ -2636,6 +3323,15 @@
             </w:pPr>
             <w:r>
               <w:t>-</w:t>
+            </w:r>
+            <w:r>
+              <w:t xml:space="preserve"> </w:t>
+            </w:r>
+            <w:r>
+              <w:rPr>
+                <w:color w:val="0D0D0D" w:themeColor="text1" w:themeTint="F2"/>
+              </w:rPr>
+              <w:sym w:font="Wingdings" w:char="F0FC"/>
             </w:r>
           </w:p>
         </w:tc>
@@ -2760,6 +3456,15 @@
             <w:r>
               <w:t>-</w:t>
             </w:r>
+            <w:r>
+              <w:t xml:space="preserve"> </w:t>
+            </w:r>
+            <w:r>
+              <w:rPr>
+                <w:color w:val="0D0D0D" w:themeColor="text1" w:themeTint="F2"/>
+              </w:rPr>
+              <w:sym w:font="Wingdings" w:char="F0FC"/>
+            </w:r>
           </w:p>
         </w:tc>
         <w:tc>
@@ -2771,7 +3476,39 @@
               <w:cnfStyle w:val="000000100000" w:firstRow="0" w:lastRow="0" w:firstColumn="0" w:lastColumn="0" w:oddVBand="0" w:evenVBand="0" w:oddHBand="1" w:evenHBand="0" w:firstRowFirstColumn="0" w:firstRowLastColumn="0" w:lastRowFirstColumn="0" w:lastRowLastColumn="0"/>
             </w:pPr>
             <w:r>
-              <w:t>15 -</w:t>
+              <w:rPr>
+                <w:b/>
+                <w:bCs/>
+              </w:rPr>
+              <w:t xml:space="preserve">15 </w:t>
+            </w:r>
+            <w:r>
+              <w:rPr>
+                <w:b/>
+                <w:bCs/>
+              </w:rPr>
+              <w:t>–</w:t>
+            </w:r>
+            <w:r>
+              <w:rPr>
+                <w:b/>
+                <w:bCs/>
+              </w:rPr>
+              <w:t xml:space="preserve"> </w:t>
+            </w:r>
+            <w:r>
+              <w:rPr>
+                <w:b/>
+                <w:bCs/>
+              </w:rPr>
+              <w:t>Feito</w:t>
+            </w:r>
+            <w:r>
+              <w:rPr>
+                <w:b/>
+                <w:bCs/>
+              </w:rPr>
+              <w:t xml:space="preserve"> </w:t>
             </w:r>
           </w:p>
         </w:tc>
@@ -2785,6 +3522,15 @@
             </w:pPr>
             <w:r>
               <w:t>-</w:t>
+            </w:r>
+            <w:r>
+              <w:t xml:space="preserve"> </w:t>
+            </w:r>
+            <w:r>
+              <w:rPr>
+                <w:color w:val="0D0D0D" w:themeColor="text1" w:themeTint="F2"/>
+              </w:rPr>
+              <w:sym w:font="Wingdings" w:char="F0FC"/>
             </w:r>
           </w:p>
         </w:tc>
@@ -2911,6 +3657,15 @@
             <w:r>
               <w:t>-</w:t>
             </w:r>
+            <w:r>
+              <w:t xml:space="preserve"> </w:t>
+            </w:r>
+            <w:r>
+              <w:rPr>
+                <w:color w:val="0D0D0D" w:themeColor="text1" w:themeTint="F2"/>
+              </w:rPr>
+              <w:sym w:font="Wingdings" w:char="F0FC"/>
+            </w:r>
           </w:p>
         </w:tc>
         <w:tc>
@@ -3060,21 +3815,7 @@
         <w:rPr>
           <w:color w:val="000000" w:themeColor="text1"/>
         </w:rPr>
-        <w:t>&lt;h3 id="</w:t>
-      </w:r>
-      <w:proofErr w:type="spellStart"/>
-      <w:r>
-        <w:rPr>
-          <w:color w:val="000000" w:themeColor="text1"/>
-        </w:rPr>
-        <w:t>text-imc</w:t>
-      </w:r>
-      <w:proofErr w:type="spellEnd"/>
-      <w:r>
-        <w:rPr>
-          <w:color w:val="000000" w:themeColor="text1"/>
-        </w:rPr>
-        <w:t>"&gt;</w:t>
+        <w:t>&lt;h3 id="text-imc"&gt;</w:t>
       </w:r>
     </w:p>
     <w:p>
@@ -3151,21 +3892,7 @@
         <w:rPr>
           <w:color w:val="000000" w:themeColor="text1"/>
         </w:rPr>
-        <w:t xml:space="preserve">            &lt;</w:t>
-      </w:r>
-      <w:proofErr w:type="spellStart"/>
-      <w:r>
-        <w:rPr>
-          <w:color w:val="000000" w:themeColor="text1"/>
-        </w:rPr>
-        <w:t>br</w:t>
-      </w:r>
-      <w:proofErr w:type="spellEnd"/>
-      <w:r>
-        <w:rPr>
-          <w:color w:val="000000" w:themeColor="text1"/>
-        </w:rPr>
-        <w:t>&gt;</w:t>
+        <w:t xml:space="preserve">            &lt;br&gt;</w:t>
       </w:r>
     </w:p>
     <w:p>
@@ -3232,21 +3959,7 @@
         <w:rPr>
           <w:color w:val="000000" w:themeColor="text1"/>
         </w:rPr>
-        <w:t>&lt;h3 id="</w:t>
-      </w:r>
-      <w:proofErr w:type="spellStart"/>
-      <w:r>
-        <w:rPr>
-          <w:color w:val="000000" w:themeColor="text1"/>
-        </w:rPr>
-        <w:t>text-imc</w:t>
-      </w:r>
-      <w:proofErr w:type="spellEnd"/>
-      <w:r>
-        <w:rPr>
-          <w:color w:val="000000" w:themeColor="text1"/>
-        </w:rPr>
-        <w:t>"&gt;</w:t>
+        <w:t>&lt;h3 id="text-imc"&gt;</w:t>
       </w:r>
     </w:p>
     <w:p>
@@ -3299,21 +4012,7 @@
         <w:rPr>
           <w:color w:val="000000" w:themeColor="text1"/>
         </w:rPr>
-        <w:t xml:space="preserve">        Para que tenhamos uma avaliação prévia do seu somatotipo, faremos um simples teste, que consiste em usar uma das mãos, o dedo médio e o polegar para medir a circunferência do pulso como mostra a imagem ao lado. &lt;</w:t>
-      </w:r>
-      <w:proofErr w:type="spellStart"/>
-      <w:r>
-        <w:rPr>
-          <w:color w:val="000000" w:themeColor="text1"/>
-        </w:rPr>
-        <w:t>br</w:t>
-      </w:r>
-      <w:proofErr w:type="spellEnd"/>
-      <w:r>
-        <w:rPr>
-          <w:color w:val="000000" w:themeColor="text1"/>
-        </w:rPr>
-        <w:t>&gt;Logo após selecione quais das opções abaixo se encaixa melhor ao resultado.</w:t>
+        <w:t xml:space="preserve">        Para que tenhamos uma avaliação prévia do seu somatotipo, faremos um simples teste, que consiste em usar uma das mãos, o dedo médio e o polegar para medir a circunferência do pulso como mostra a imagem ao lado. &lt;br&gt;Logo após selecione quais das opções abaixo se encaixa melhor ao resultado.</w:t>
       </w:r>
     </w:p>
     <w:p>
@@ -3339,48 +4038,20 @@
         <w:rPr>
           <w:color w:val="000000" w:themeColor="text1"/>
         </w:rPr>
-        <w:t xml:space="preserve">    &lt;</w:t>
-      </w:r>
-      <w:proofErr w:type="spellStart"/>
-      <w:r>
-        <w:rPr>
-          <w:color w:val="000000" w:themeColor="text1"/>
-        </w:rPr>
-        <w:t>br</w:t>
-      </w:r>
-      <w:proofErr w:type="spellEnd"/>
-      <w:r>
-        <w:rPr>
-          <w:color w:val="000000" w:themeColor="text1"/>
-        </w:rPr>
-        <w:t>&gt;</w:t>
-      </w:r>
-    </w:p>
-    <w:p>
-      <w:pPr>
-        <w:rPr>
-          <w:color w:val="000000" w:themeColor="text1"/>
-        </w:rPr>
-      </w:pPr>
-      <w:r>
-        <w:rPr>
-          <w:color w:val="000000" w:themeColor="text1"/>
-        </w:rPr>
-        <w:t xml:space="preserve">    &lt;</w:t>
-      </w:r>
-      <w:proofErr w:type="spellStart"/>
-      <w:r>
-        <w:rPr>
-          <w:color w:val="000000" w:themeColor="text1"/>
-        </w:rPr>
-        <w:t>hr</w:t>
-      </w:r>
-      <w:proofErr w:type="spellEnd"/>
-      <w:r>
-        <w:rPr>
-          <w:color w:val="000000" w:themeColor="text1"/>
-        </w:rPr>
-        <w:t>&gt;</w:t>
+        <w:t xml:space="preserve">    &lt;br&gt;</w:t>
+      </w:r>
+    </w:p>
+    <w:p>
+      <w:pPr>
+        <w:rPr>
+          <w:color w:val="000000" w:themeColor="text1"/>
+        </w:rPr>
+      </w:pPr>
+      <w:r>
+        <w:rPr>
+          <w:color w:val="000000" w:themeColor="text1"/>
+        </w:rPr>
+        <w:t xml:space="preserve">    &lt;hr&gt;</w:t>
       </w:r>
     </w:p>
     <w:p>
@@ -3593,27 +4264,7 @@
           <w:bCs w:val="0"/>
           <w:color w:val="06396B"/>
         </w:rPr>
-        <w:t xml:space="preserve">O que são os </w:t>
-      </w:r>
-      <w:proofErr w:type="spellStart"/>
-      <w:r>
-        <w:rPr>
-          <w:rFonts w:ascii="Segoe UI" w:hAnsi="Segoe UI" w:cs="Segoe UI"/>
-          <w:b w:val="0"/>
-          <w:bCs w:val="0"/>
-          <w:color w:val="06396B"/>
-        </w:rPr>
-        <w:t>somatótipos</w:t>
-      </w:r>
-      <w:proofErr w:type="spellEnd"/>
-      <w:r>
-        <w:rPr>
-          <w:rFonts w:ascii="Segoe UI" w:hAnsi="Segoe UI" w:cs="Segoe UI"/>
-          <w:b w:val="0"/>
-          <w:bCs w:val="0"/>
-          <w:color w:val="06396B"/>
-        </w:rPr>
-        <w:t>?</w:t>
+        <w:t>O que são os somatótipos?</w:t>
       </w:r>
     </w:p>
     <w:p>
@@ -3639,48 +4290,20 @@
         <w:rPr>
           <w:color w:val="000000" w:themeColor="text1"/>
         </w:rPr>
-        <w:t xml:space="preserve">        Diferente de biotipo que está relacionado a genética da pessoa e acaba sendo imutável, os </w:t>
-      </w:r>
-      <w:proofErr w:type="spellStart"/>
-      <w:r>
-        <w:rPr>
-          <w:color w:val="000000" w:themeColor="text1"/>
-        </w:rPr>
-        <w:t>somatótipos</w:t>
-      </w:r>
-      <w:proofErr w:type="spellEnd"/>
-      <w:r>
-        <w:rPr>
-          <w:color w:val="000000" w:themeColor="text1"/>
-        </w:rPr>
-        <w:t xml:space="preserve"> são o estado atual de cada corpo e que pode ser mudado com treinamento e dieta correta.</w:t>
-      </w:r>
-    </w:p>
-    <w:p>
-      <w:pPr>
-        <w:rPr>
-          <w:color w:val="000000" w:themeColor="text1"/>
-        </w:rPr>
-      </w:pPr>
-      <w:r>
-        <w:rPr>
-          <w:color w:val="000000" w:themeColor="text1"/>
-        </w:rPr>
-        <w:t xml:space="preserve">        &lt;</w:t>
-      </w:r>
-      <w:proofErr w:type="spellStart"/>
-      <w:r>
-        <w:rPr>
-          <w:color w:val="000000" w:themeColor="text1"/>
-        </w:rPr>
-        <w:t>br</w:t>
-      </w:r>
-      <w:proofErr w:type="spellEnd"/>
-      <w:r>
-        <w:rPr>
-          <w:color w:val="000000" w:themeColor="text1"/>
-        </w:rPr>
-        <w:t>&gt;</w:t>
+        <w:t xml:space="preserve">        Diferente de biotipo que está relacionado a genética da pessoa e acaba sendo imutável, os somatótipos são o estado atual de cada corpo e que pode ser mudado com treinamento e dieta correta.</w:t>
+      </w:r>
+    </w:p>
+    <w:p>
+      <w:pPr>
+        <w:rPr>
+          <w:color w:val="000000" w:themeColor="text1"/>
+        </w:rPr>
+      </w:pPr>
+      <w:r>
+        <w:rPr>
+          <w:color w:val="000000" w:themeColor="text1"/>
+        </w:rPr>
+        <w:t xml:space="preserve">        &lt;br&gt;</w:t>
       </w:r>
     </w:p>
     <w:p>
@@ -3722,6 +4345,232 @@
 <file path=word/numbering.xml><?xml version="1.0" encoding="utf-8"?>
 <w:numbering xmlns:wpc="http://schemas.microsoft.com/office/word/2010/wordprocessingCanvas" xmlns:cx="http://schemas.microsoft.com/office/drawing/2014/chartex" xmlns:cx1="http://schemas.microsoft.com/office/drawing/2015/9/8/chartex" xmlns:cx2="http://schemas.microsoft.com/office/drawing/2015/10/21/chartex" xmlns:cx3="http://schemas.microsoft.com/office/drawing/2016/5/9/chartex" xmlns:cx4="http://schemas.microsoft.com/office/drawing/2016/5/10/chartex" xmlns:cx5="http://schemas.microsoft.com/office/drawing/2016/5/11/chartex" xmlns:cx6="http://schemas.microsoft.com/office/drawing/2016/5/12/chartex" xmlns:cx7="http://schemas.microsoft.com/office/drawing/2016/5/13/chartex" xmlns:cx8="http://schemas.microsoft.com/office/drawing/2016/5/14/chartex" xmlns:mc="http://schemas.openxmlformats.org/markup-compatibility/2006" xmlns:aink="http://schemas.microsoft.com/office/drawing/2016/ink" xmlns:am3d="http://schemas.microsoft.com/office/drawing/2017/model3d" xmlns:o="urn:schemas-microsoft-com:office:office" xmlns:r="http://schemas.openxmlformats.org/officeDocument/2006/relationships" xmlns:m="http://schemas.openxmlformats.org/officeDocument/2006/math" xmlns:v="urn:schemas-microsoft-com:vml" xmlns:wp14="http://schemas.microsoft.com/office/word/2010/wordprocessingDrawing" xmlns:wp="http://schemas.openxmlformats.org/drawingml/2006/wordprocessingDrawing" xmlns:w10="urn:schemas-microsoft-com:office:word" xmlns:w="http://schemas.openxmlformats.org/wordprocessingml/2006/main" xmlns:w14="http://schemas.microsoft.com/office/word/2010/wordml" xmlns:w15="http://schemas.microsoft.com/office/word/2012/wordml" xmlns:w16cex="http://schemas.microsoft.com/office/word/2018/wordml/cex" xmlns:w16cid="http://schemas.microsoft.com/office/word/2016/wordml/cid" xmlns:w16="http://schemas.microsoft.com/office/word/2018/wordml" xmlns:w16sdtdh="http://schemas.microsoft.com/office/word/2020/wordml/sdtdatahash" xmlns:w16se="http://schemas.microsoft.com/office/word/2015/wordml/symex" xmlns:wpg="http://schemas.microsoft.com/office/word/2010/wordprocessingGroup" xmlns:wpi="http://schemas.microsoft.com/office/word/2010/wordprocessingInk" xmlns:wne="http://schemas.microsoft.com/office/word/2006/wordml" xmlns:wps="http://schemas.microsoft.com/office/word/2010/wordprocessingShape" mc:Ignorable="w14 w15 w16se w16cid w16 w16cex w16sdtdh wp14">
   <w:abstractNum w:abstractNumId="0" w15:restartNumberingAfterBreak="0">
+    <w:nsid w:val="033F314D"/>
+    <w:multiLevelType w:val="hybridMultilevel"/>
+    <w:tmpl w:val="3266D85E"/>
+    <w:lvl w:ilvl="0" w:tplc="04160001">
+      <w:start w:val="1"/>
+      <w:numFmt w:val="bullet"/>
+      <w:lvlText w:val=""/>
+      <w:lvlJc w:val="left"/>
+      <w:pPr>
+        <w:ind w:left="720" w:hanging="360"/>
+      </w:pPr>
+      <w:rPr>
+        <w:rFonts w:ascii="Symbol" w:hAnsi="Symbol" w:hint="default"/>
+      </w:rPr>
+    </w:lvl>
+    <w:lvl w:ilvl="1" w:tplc="04160003" w:tentative="1">
+      <w:start w:val="1"/>
+      <w:numFmt w:val="bullet"/>
+      <w:lvlText w:val="o"/>
+      <w:lvlJc w:val="left"/>
+      <w:pPr>
+        <w:ind w:left="1440" w:hanging="360"/>
+      </w:pPr>
+      <w:rPr>
+        <w:rFonts w:ascii="Courier New" w:hAnsi="Courier New" w:cs="Courier New" w:hint="default"/>
+      </w:rPr>
+    </w:lvl>
+    <w:lvl w:ilvl="2" w:tplc="04160005" w:tentative="1">
+      <w:start w:val="1"/>
+      <w:numFmt w:val="bullet"/>
+      <w:lvlText w:val=""/>
+      <w:lvlJc w:val="left"/>
+      <w:pPr>
+        <w:ind w:left="2160" w:hanging="360"/>
+      </w:pPr>
+      <w:rPr>
+        <w:rFonts w:ascii="Wingdings" w:hAnsi="Wingdings" w:hint="default"/>
+      </w:rPr>
+    </w:lvl>
+    <w:lvl w:ilvl="3" w:tplc="04160001" w:tentative="1">
+      <w:start w:val="1"/>
+      <w:numFmt w:val="bullet"/>
+      <w:lvlText w:val=""/>
+      <w:lvlJc w:val="left"/>
+      <w:pPr>
+        <w:ind w:left="2880" w:hanging="360"/>
+      </w:pPr>
+      <w:rPr>
+        <w:rFonts w:ascii="Symbol" w:hAnsi="Symbol" w:hint="default"/>
+      </w:rPr>
+    </w:lvl>
+    <w:lvl w:ilvl="4" w:tplc="04160003" w:tentative="1">
+      <w:start w:val="1"/>
+      <w:numFmt w:val="bullet"/>
+      <w:lvlText w:val="o"/>
+      <w:lvlJc w:val="left"/>
+      <w:pPr>
+        <w:ind w:left="3600" w:hanging="360"/>
+      </w:pPr>
+      <w:rPr>
+        <w:rFonts w:ascii="Courier New" w:hAnsi="Courier New" w:cs="Courier New" w:hint="default"/>
+      </w:rPr>
+    </w:lvl>
+    <w:lvl w:ilvl="5" w:tplc="04160005" w:tentative="1">
+      <w:start w:val="1"/>
+      <w:numFmt w:val="bullet"/>
+      <w:lvlText w:val=""/>
+      <w:lvlJc w:val="left"/>
+      <w:pPr>
+        <w:ind w:left="4320" w:hanging="360"/>
+      </w:pPr>
+      <w:rPr>
+        <w:rFonts w:ascii="Wingdings" w:hAnsi="Wingdings" w:hint="default"/>
+      </w:rPr>
+    </w:lvl>
+    <w:lvl w:ilvl="6" w:tplc="04160001" w:tentative="1">
+      <w:start w:val="1"/>
+      <w:numFmt w:val="bullet"/>
+      <w:lvlText w:val=""/>
+      <w:lvlJc w:val="left"/>
+      <w:pPr>
+        <w:ind w:left="5040" w:hanging="360"/>
+      </w:pPr>
+      <w:rPr>
+        <w:rFonts w:ascii="Symbol" w:hAnsi="Symbol" w:hint="default"/>
+      </w:rPr>
+    </w:lvl>
+    <w:lvl w:ilvl="7" w:tplc="04160003" w:tentative="1">
+      <w:start w:val="1"/>
+      <w:numFmt w:val="bullet"/>
+      <w:lvlText w:val="o"/>
+      <w:lvlJc w:val="left"/>
+      <w:pPr>
+        <w:ind w:left="5760" w:hanging="360"/>
+      </w:pPr>
+      <w:rPr>
+        <w:rFonts w:ascii="Courier New" w:hAnsi="Courier New" w:cs="Courier New" w:hint="default"/>
+      </w:rPr>
+    </w:lvl>
+    <w:lvl w:ilvl="8" w:tplc="04160005" w:tentative="1">
+      <w:start w:val="1"/>
+      <w:numFmt w:val="bullet"/>
+      <w:lvlText w:val=""/>
+      <w:lvlJc w:val="left"/>
+      <w:pPr>
+        <w:ind w:left="6480" w:hanging="360"/>
+      </w:pPr>
+      <w:rPr>
+        <w:rFonts w:ascii="Wingdings" w:hAnsi="Wingdings" w:hint="default"/>
+      </w:rPr>
+    </w:lvl>
+  </w:abstractNum>
+  <w:abstractNum w:abstractNumId="1" w15:restartNumberingAfterBreak="0">
+    <w:nsid w:val="10C8771C"/>
+    <w:multiLevelType w:val="hybridMultilevel"/>
+    <w:tmpl w:val="765E548A"/>
+    <w:lvl w:ilvl="0" w:tplc="04160001">
+      <w:start w:val="1"/>
+      <w:numFmt w:val="bullet"/>
+      <w:lvlText w:val=""/>
+      <w:lvlJc w:val="left"/>
+      <w:pPr>
+        <w:ind w:left="720" w:hanging="360"/>
+      </w:pPr>
+      <w:rPr>
+        <w:rFonts w:ascii="Symbol" w:hAnsi="Symbol" w:hint="default"/>
+      </w:rPr>
+    </w:lvl>
+    <w:lvl w:ilvl="1" w:tplc="04160003" w:tentative="1">
+      <w:start w:val="1"/>
+      <w:numFmt w:val="bullet"/>
+      <w:lvlText w:val="o"/>
+      <w:lvlJc w:val="left"/>
+      <w:pPr>
+        <w:ind w:left="1440" w:hanging="360"/>
+      </w:pPr>
+      <w:rPr>
+        <w:rFonts w:ascii="Courier New" w:hAnsi="Courier New" w:cs="Courier New" w:hint="default"/>
+      </w:rPr>
+    </w:lvl>
+    <w:lvl w:ilvl="2" w:tplc="04160005" w:tentative="1">
+      <w:start w:val="1"/>
+      <w:numFmt w:val="bullet"/>
+      <w:lvlText w:val=""/>
+      <w:lvlJc w:val="left"/>
+      <w:pPr>
+        <w:ind w:left="2160" w:hanging="360"/>
+      </w:pPr>
+      <w:rPr>
+        <w:rFonts w:ascii="Wingdings" w:hAnsi="Wingdings" w:hint="default"/>
+      </w:rPr>
+    </w:lvl>
+    <w:lvl w:ilvl="3" w:tplc="04160001" w:tentative="1">
+      <w:start w:val="1"/>
+      <w:numFmt w:val="bullet"/>
+      <w:lvlText w:val=""/>
+      <w:lvlJc w:val="left"/>
+      <w:pPr>
+        <w:ind w:left="2880" w:hanging="360"/>
+      </w:pPr>
+      <w:rPr>
+        <w:rFonts w:ascii="Symbol" w:hAnsi="Symbol" w:hint="default"/>
+      </w:rPr>
+    </w:lvl>
+    <w:lvl w:ilvl="4" w:tplc="04160003" w:tentative="1">
+      <w:start w:val="1"/>
+      <w:numFmt w:val="bullet"/>
+      <w:lvlText w:val="o"/>
+      <w:lvlJc w:val="left"/>
+      <w:pPr>
+        <w:ind w:left="3600" w:hanging="360"/>
+      </w:pPr>
+      <w:rPr>
+        <w:rFonts w:ascii="Courier New" w:hAnsi="Courier New" w:cs="Courier New" w:hint="default"/>
+      </w:rPr>
+    </w:lvl>
+    <w:lvl w:ilvl="5" w:tplc="04160005" w:tentative="1">
+      <w:start w:val="1"/>
+      <w:numFmt w:val="bullet"/>
+      <w:lvlText w:val=""/>
+      <w:lvlJc w:val="left"/>
+      <w:pPr>
+        <w:ind w:left="4320" w:hanging="360"/>
+      </w:pPr>
+      <w:rPr>
+        <w:rFonts w:ascii="Wingdings" w:hAnsi="Wingdings" w:hint="default"/>
+      </w:rPr>
+    </w:lvl>
+    <w:lvl w:ilvl="6" w:tplc="04160001" w:tentative="1">
+      <w:start w:val="1"/>
+      <w:numFmt w:val="bullet"/>
+      <w:lvlText w:val=""/>
+      <w:lvlJc w:val="left"/>
+      <w:pPr>
+        <w:ind w:left="5040" w:hanging="360"/>
+      </w:pPr>
+      <w:rPr>
+        <w:rFonts w:ascii="Symbol" w:hAnsi="Symbol" w:hint="default"/>
+      </w:rPr>
+    </w:lvl>
+    <w:lvl w:ilvl="7" w:tplc="04160003" w:tentative="1">
+      <w:start w:val="1"/>
+      <w:numFmt w:val="bullet"/>
+      <w:lvlText w:val="o"/>
+      <w:lvlJc w:val="left"/>
+      <w:pPr>
+        <w:ind w:left="5760" w:hanging="360"/>
+      </w:pPr>
+      <w:rPr>
+        <w:rFonts w:ascii="Courier New" w:hAnsi="Courier New" w:cs="Courier New" w:hint="default"/>
+      </w:rPr>
+    </w:lvl>
+    <w:lvl w:ilvl="8" w:tplc="04160005" w:tentative="1">
+      <w:start w:val="1"/>
+      <w:numFmt w:val="bullet"/>
+      <w:lvlText w:val=""/>
+      <w:lvlJc w:val="left"/>
+      <w:pPr>
+        <w:ind w:left="6480" w:hanging="360"/>
+      </w:pPr>
+      <w:rPr>
+        <w:rFonts w:ascii="Wingdings" w:hAnsi="Wingdings" w:hint="default"/>
+      </w:rPr>
+    </w:lvl>
+  </w:abstractNum>
+  <w:abstractNum w:abstractNumId="2" w15:restartNumberingAfterBreak="0">
     <w:nsid w:val="164D362D"/>
     <w:multiLevelType w:val="hybridMultilevel"/>
     <w:tmpl w:val="4E14D182"/>
@@ -3834,7 +4683,7 @@
       </w:rPr>
     </w:lvl>
   </w:abstractNum>
-  <w:abstractNum w:abstractNumId="1" w15:restartNumberingAfterBreak="0">
+  <w:abstractNum w:abstractNumId="3" w15:restartNumberingAfterBreak="0">
     <w:nsid w:val="2D0C60DF"/>
     <w:multiLevelType w:val="hybridMultilevel"/>
     <w:tmpl w:val="17800DF0"/>
@@ -3947,7 +4796,7 @@
       </w:rPr>
     </w:lvl>
   </w:abstractNum>
-  <w:abstractNum w:abstractNumId="2" w15:restartNumberingAfterBreak="0">
+  <w:abstractNum w:abstractNumId="4" w15:restartNumberingAfterBreak="0">
     <w:nsid w:val="31F424EF"/>
     <w:multiLevelType w:val="hybridMultilevel"/>
     <w:tmpl w:val="435EC736"/>
@@ -4060,7 +4909,7 @@
       </w:rPr>
     </w:lvl>
   </w:abstractNum>
-  <w:abstractNum w:abstractNumId="3" w15:restartNumberingAfterBreak="0">
+  <w:abstractNum w:abstractNumId="5" w15:restartNumberingAfterBreak="0">
     <w:nsid w:val="374A4632"/>
     <w:multiLevelType w:val="hybridMultilevel"/>
     <w:tmpl w:val="48C6335A"/>
@@ -4173,7 +5022,7 @@
       </w:rPr>
     </w:lvl>
   </w:abstractNum>
-  <w:abstractNum w:abstractNumId="4" w15:restartNumberingAfterBreak="0">
+  <w:abstractNum w:abstractNumId="6" w15:restartNumberingAfterBreak="0">
     <w:nsid w:val="411F722A"/>
     <w:multiLevelType w:val="hybridMultilevel"/>
     <w:tmpl w:val="2EA24A5C"/>
@@ -4286,7 +5135,7 @@
       </w:rPr>
     </w:lvl>
   </w:abstractNum>
-  <w:abstractNum w:abstractNumId="5" w15:restartNumberingAfterBreak="0">
+  <w:abstractNum w:abstractNumId="7" w15:restartNumberingAfterBreak="0">
     <w:nsid w:val="576F7507"/>
     <w:multiLevelType w:val="hybridMultilevel"/>
     <w:tmpl w:val="E05EFFF6"/>
@@ -4399,7 +5248,120 @@
       </w:rPr>
     </w:lvl>
   </w:abstractNum>
-  <w:abstractNum w:abstractNumId="6" w15:restartNumberingAfterBreak="0">
+  <w:abstractNum w:abstractNumId="8" w15:restartNumberingAfterBreak="0">
+    <w:nsid w:val="57B878BC"/>
+    <w:multiLevelType w:val="hybridMultilevel"/>
+    <w:tmpl w:val="1FDEE6F6"/>
+    <w:lvl w:ilvl="0" w:tplc="04160001">
+      <w:start w:val="1"/>
+      <w:numFmt w:val="bullet"/>
+      <w:lvlText w:val=""/>
+      <w:lvlJc w:val="left"/>
+      <w:pPr>
+        <w:ind w:left="720" w:hanging="360"/>
+      </w:pPr>
+      <w:rPr>
+        <w:rFonts w:ascii="Symbol" w:hAnsi="Symbol" w:hint="default"/>
+      </w:rPr>
+    </w:lvl>
+    <w:lvl w:ilvl="1" w:tplc="04160003" w:tentative="1">
+      <w:start w:val="1"/>
+      <w:numFmt w:val="bullet"/>
+      <w:lvlText w:val="o"/>
+      <w:lvlJc w:val="left"/>
+      <w:pPr>
+        <w:ind w:left="1440" w:hanging="360"/>
+      </w:pPr>
+      <w:rPr>
+        <w:rFonts w:ascii="Courier New" w:hAnsi="Courier New" w:cs="Courier New" w:hint="default"/>
+      </w:rPr>
+    </w:lvl>
+    <w:lvl w:ilvl="2" w:tplc="04160005" w:tentative="1">
+      <w:start w:val="1"/>
+      <w:numFmt w:val="bullet"/>
+      <w:lvlText w:val=""/>
+      <w:lvlJc w:val="left"/>
+      <w:pPr>
+        <w:ind w:left="2160" w:hanging="360"/>
+      </w:pPr>
+      <w:rPr>
+        <w:rFonts w:ascii="Wingdings" w:hAnsi="Wingdings" w:hint="default"/>
+      </w:rPr>
+    </w:lvl>
+    <w:lvl w:ilvl="3" w:tplc="04160001" w:tentative="1">
+      <w:start w:val="1"/>
+      <w:numFmt w:val="bullet"/>
+      <w:lvlText w:val=""/>
+      <w:lvlJc w:val="left"/>
+      <w:pPr>
+        <w:ind w:left="2880" w:hanging="360"/>
+      </w:pPr>
+      <w:rPr>
+        <w:rFonts w:ascii="Symbol" w:hAnsi="Symbol" w:hint="default"/>
+      </w:rPr>
+    </w:lvl>
+    <w:lvl w:ilvl="4" w:tplc="04160003" w:tentative="1">
+      <w:start w:val="1"/>
+      <w:numFmt w:val="bullet"/>
+      <w:lvlText w:val="o"/>
+      <w:lvlJc w:val="left"/>
+      <w:pPr>
+        <w:ind w:left="3600" w:hanging="360"/>
+      </w:pPr>
+      <w:rPr>
+        <w:rFonts w:ascii="Courier New" w:hAnsi="Courier New" w:cs="Courier New" w:hint="default"/>
+      </w:rPr>
+    </w:lvl>
+    <w:lvl w:ilvl="5" w:tplc="04160005" w:tentative="1">
+      <w:start w:val="1"/>
+      <w:numFmt w:val="bullet"/>
+      <w:lvlText w:val=""/>
+      <w:lvlJc w:val="left"/>
+      <w:pPr>
+        <w:ind w:left="4320" w:hanging="360"/>
+      </w:pPr>
+      <w:rPr>
+        <w:rFonts w:ascii="Wingdings" w:hAnsi="Wingdings" w:hint="default"/>
+      </w:rPr>
+    </w:lvl>
+    <w:lvl w:ilvl="6" w:tplc="04160001" w:tentative="1">
+      <w:start w:val="1"/>
+      <w:numFmt w:val="bullet"/>
+      <w:lvlText w:val=""/>
+      <w:lvlJc w:val="left"/>
+      <w:pPr>
+        <w:ind w:left="5040" w:hanging="360"/>
+      </w:pPr>
+      <w:rPr>
+        <w:rFonts w:ascii="Symbol" w:hAnsi="Symbol" w:hint="default"/>
+      </w:rPr>
+    </w:lvl>
+    <w:lvl w:ilvl="7" w:tplc="04160003" w:tentative="1">
+      <w:start w:val="1"/>
+      <w:numFmt w:val="bullet"/>
+      <w:lvlText w:val="o"/>
+      <w:lvlJc w:val="left"/>
+      <w:pPr>
+        <w:ind w:left="5760" w:hanging="360"/>
+      </w:pPr>
+      <w:rPr>
+        <w:rFonts w:ascii="Courier New" w:hAnsi="Courier New" w:cs="Courier New" w:hint="default"/>
+      </w:rPr>
+    </w:lvl>
+    <w:lvl w:ilvl="8" w:tplc="04160005" w:tentative="1">
+      <w:start w:val="1"/>
+      <w:numFmt w:val="bullet"/>
+      <w:lvlText w:val=""/>
+      <w:lvlJc w:val="left"/>
+      <w:pPr>
+        <w:ind w:left="6480" w:hanging="360"/>
+      </w:pPr>
+      <w:rPr>
+        <w:rFonts w:ascii="Wingdings" w:hAnsi="Wingdings" w:hint="default"/>
+      </w:rPr>
+    </w:lvl>
+  </w:abstractNum>
+  <w:abstractNum w:abstractNumId="9" w15:restartNumberingAfterBreak="0">
     <w:nsid w:val="5BA626BC"/>
     <w:multiLevelType w:val="hybridMultilevel"/>
     <w:tmpl w:val="43AA4936"/>
@@ -4512,7 +5474,7 @@
       </w:rPr>
     </w:lvl>
   </w:abstractNum>
-  <w:abstractNum w:abstractNumId="7" w15:restartNumberingAfterBreak="0">
+  <w:abstractNum w:abstractNumId="10" w15:restartNumberingAfterBreak="0">
     <w:nsid w:val="5EF82A28"/>
     <w:multiLevelType w:val="hybridMultilevel"/>
     <w:tmpl w:val="F8404F04"/>
@@ -4625,7 +5587,7 @@
       </w:rPr>
     </w:lvl>
   </w:abstractNum>
-  <w:abstractNum w:abstractNumId="8" w15:restartNumberingAfterBreak="0">
+  <w:abstractNum w:abstractNumId="11" w15:restartNumberingAfterBreak="0">
     <w:nsid w:val="6AC307DE"/>
     <w:multiLevelType w:val="hybridMultilevel"/>
     <w:tmpl w:val="FEDCF436"/>
@@ -4738,35 +5700,160 @@
       </w:rPr>
     </w:lvl>
   </w:abstractNum>
+  <w:abstractNum w:abstractNumId="12" w15:restartNumberingAfterBreak="0">
+    <w:nsid w:val="6B975FC0"/>
+    <w:multiLevelType w:val="hybridMultilevel"/>
+    <w:tmpl w:val="4D9A6BDC"/>
+    <w:lvl w:ilvl="0" w:tplc="04160001">
+      <w:start w:val="1"/>
+      <w:numFmt w:val="bullet"/>
+      <w:lvlText w:val=""/>
+      <w:lvlJc w:val="left"/>
+      <w:pPr>
+        <w:ind w:left="720" w:hanging="360"/>
+      </w:pPr>
+      <w:rPr>
+        <w:rFonts w:ascii="Symbol" w:hAnsi="Symbol" w:hint="default"/>
+      </w:rPr>
+    </w:lvl>
+    <w:lvl w:ilvl="1" w:tplc="04160003" w:tentative="1">
+      <w:start w:val="1"/>
+      <w:numFmt w:val="bullet"/>
+      <w:lvlText w:val="o"/>
+      <w:lvlJc w:val="left"/>
+      <w:pPr>
+        <w:ind w:left="1440" w:hanging="360"/>
+      </w:pPr>
+      <w:rPr>
+        <w:rFonts w:ascii="Courier New" w:hAnsi="Courier New" w:cs="Courier New" w:hint="default"/>
+      </w:rPr>
+    </w:lvl>
+    <w:lvl w:ilvl="2" w:tplc="04160005" w:tentative="1">
+      <w:start w:val="1"/>
+      <w:numFmt w:val="bullet"/>
+      <w:lvlText w:val=""/>
+      <w:lvlJc w:val="left"/>
+      <w:pPr>
+        <w:ind w:left="2160" w:hanging="360"/>
+      </w:pPr>
+      <w:rPr>
+        <w:rFonts w:ascii="Wingdings" w:hAnsi="Wingdings" w:hint="default"/>
+      </w:rPr>
+    </w:lvl>
+    <w:lvl w:ilvl="3" w:tplc="04160001" w:tentative="1">
+      <w:start w:val="1"/>
+      <w:numFmt w:val="bullet"/>
+      <w:lvlText w:val=""/>
+      <w:lvlJc w:val="left"/>
+      <w:pPr>
+        <w:ind w:left="2880" w:hanging="360"/>
+      </w:pPr>
+      <w:rPr>
+        <w:rFonts w:ascii="Symbol" w:hAnsi="Symbol" w:hint="default"/>
+      </w:rPr>
+    </w:lvl>
+    <w:lvl w:ilvl="4" w:tplc="04160003" w:tentative="1">
+      <w:start w:val="1"/>
+      <w:numFmt w:val="bullet"/>
+      <w:lvlText w:val="o"/>
+      <w:lvlJc w:val="left"/>
+      <w:pPr>
+        <w:ind w:left="3600" w:hanging="360"/>
+      </w:pPr>
+      <w:rPr>
+        <w:rFonts w:ascii="Courier New" w:hAnsi="Courier New" w:cs="Courier New" w:hint="default"/>
+      </w:rPr>
+    </w:lvl>
+    <w:lvl w:ilvl="5" w:tplc="04160005" w:tentative="1">
+      <w:start w:val="1"/>
+      <w:numFmt w:val="bullet"/>
+      <w:lvlText w:val=""/>
+      <w:lvlJc w:val="left"/>
+      <w:pPr>
+        <w:ind w:left="4320" w:hanging="360"/>
+      </w:pPr>
+      <w:rPr>
+        <w:rFonts w:ascii="Wingdings" w:hAnsi="Wingdings" w:hint="default"/>
+      </w:rPr>
+    </w:lvl>
+    <w:lvl w:ilvl="6" w:tplc="04160001" w:tentative="1">
+      <w:start w:val="1"/>
+      <w:numFmt w:val="bullet"/>
+      <w:lvlText w:val=""/>
+      <w:lvlJc w:val="left"/>
+      <w:pPr>
+        <w:ind w:left="5040" w:hanging="360"/>
+      </w:pPr>
+      <w:rPr>
+        <w:rFonts w:ascii="Symbol" w:hAnsi="Symbol" w:hint="default"/>
+      </w:rPr>
+    </w:lvl>
+    <w:lvl w:ilvl="7" w:tplc="04160003" w:tentative="1">
+      <w:start w:val="1"/>
+      <w:numFmt w:val="bullet"/>
+      <w:lvlText w:val="o"/>
+      <w:lvlJc w:val="left"/>
+      <w:pPr>
+        <w:ind w:left="5760" w:hanging="360"/>
+      </w:pPr>
+      <w:rPr>
+        <w:rFonts w:ascii="Courier New" w:hAnsi="Courier New" w:cs="Courier New" w:hint="default"/>
+      </w:rPr>
+    </w:lvl>
+    <w:lvl w:ilvl="8" w:tplc="04160005" w:tentative="1">
+      <w:start w:val="1"/>
+      <w:numFmt w:val="bullet"/>
+      <w:lvlText w:val=""/>
+      <w:lvlJc w:val="left"/>
+      <w:pPr>
+        <w:ind w:left="6480" w:hanging="360"/>
+      </w:pPr>
+      <w:rPr>
+        <w:rFonts w:ascii="Wingdings" w:hAnsi="Wingdings" w:hint="default"/>
+      </w:rPr>
+    </w:lvl>
+  </w:abstractNum>
   <w:num w:numId="1">
+    <w:abstractNumId w:val="4"/>
+  </w:num>
+  <w:num w:numId="2">
+    <w:abstractNumId w:val="10"/>
+  </w:num>
+  <w:num w:numId="3">
+    <w:abstractNumId w:val="9"/>
+  </w:num>
+  <w:num w:numId="4">
+    <w:abstractNumId w:val="11"/>
+  </w:num>
+  <w:num w:numId="5">
+    <w:abstractNumId w:val="3"/>
+  </w:num>
+  <w:num w:numId="6">
+    <w:abstractNumId w:val="10"/>
+  </w:num>
+  <w:num w:numId="7">
+    <w:abstractNumId w:val="5"/>
+  </w:num>
+  <w:num w:numId="8">
+    <w:abstractNumId w:val="7"/>
+  </w:num>
+  <w:num w:numId="9">
+    <w:abstractNumId w:val="6"/>
+  </w:num>
+  <w:num w:numId="10">
     <w:abstractNumId w:val="2"/>
   </w:num>
-  <w:num w:numId="2">
-    <w:abstractNumId w:val="7"/>
-  </w:num>
-  <w:num w:numId="3">
-    <w:abstractNumId w:val="6"/>
-  </w:num>
-  <w:num w:numId="4">
+  <w:num w:numId="11">
     <w:abstractNumId w:val="8"/>
   </w:num>
-  <w:num w:numId="5">
+  <w:num w:numId="12">
+    <w:abstractNumId w:val="0"/>
+  </w:num>
+  <w:num w:numId="13">
     <w:abstractNumId w:val="1"/>
   </w:num>
-  <w:num w:numId="6">
-    <w:abstractNumId w:val="7"/>
-  </w:num>
-  <w:num w:numId="7">
-    <w:abstractNumId w:val="3"/>
-  </w:num>
-  <w:num w:numId="8">
-    <w:abstractNumId w:val="5"/>
-  </w:num>
-  <w:num w:numId="9">
-    <w:abstractNumId w:val="4"/>
-  </w:num>
-  <w:num w:numId="10">
-    <w:abstractNumId w:val="0"/>
+  <w:num w:numId="14">
+    <w:abstractNumId w:val="12"/>
   </w:num>
 </w:numbering>
 </file>
@@ -5169,7 +6256,7 @@
   <w:style w:type="paragraph" w:default="1" w:styleId="Normal">
     <w:name w:val="Normal"/>
     <w:qFormat/>
-    <w:rsid w:val="003C364A"/>
+    <w:rsid w:val="00244E56"/>
   </w:style>
   <w:style w:type="paragraph" w:styleId="Ttulo1">
     <w:name w:val="heading 1"/>

</xml_diff>